<commit_message>
updated on 8 15 jan 7
</commit_message>
<xml_diff>
--- a/Home decor.docx
+++ b/Home decor.docx
@@ -1,6 +1,6 @@
 
 <file path=word/document.xml><?xml version="1.0" encoding="utf-8"?>
-<w:document xmlns:wpc="http://schemas.microsoft.com/office/word/2010/wordprocessingCanvas" xmlns:cx="http://schemas.microsoft.com/office/drawing/2014/chartex" xmlns:cx1="http://schemas.microsoft.com/office/drawing/2015/9/8/chartex" xmlns:cx2="http://schemas.microsoft.com/office/drawing/2015/10/21/chartex" xmlns:cx3="http://schemas.microsoft.com/office/drawing/2016/5/9/chartex" xmlns:cx4="http://schemas.microsoft.com/office/drawing/2016/5/10/chartex" xmlns:cx5="http://schemas.microsoft.com/office/drawing/2016/5/11/chartex" xmlns:cx6="http://schemas.microsoft.com/office/drawing/2016/5/12/chartex" xmlns:cx7="http://schemas.microsoft.com/office/drawing/2016/5/13/chartex" xmlns:cx8="http://schemas.microsoft.com/office/drawing/2016/5/14/chartex" xmlns:mc="http://schemas.openxmlformats.org/markup-compatibility/2006" xmlns:aink="http://schemas.microsoft.com/office/drawing/2016/ink" xmlns:am3d="http://schemas.microsoft.com/office/drawing/2017/model3d" xmlns:o="urn:schemas-microsoft-com:office:office" xmlns:r="http://schemas.openxmlformats.org/officeDocument/2006/relationships" xmlns:m="http://schemas.openxmlformats.org/officeDocument/2006/math" xmlns:v="urn:schemas-microsoft-com:vml" xmlns:wp14="http://schemas.microsoft.com/office/word/2010/wordprocessingDrawing" xmlns:wp="http://schemas.openxmlformats.org/drawingml/2006/wordprocessingDrawing" xmlns:w10="urn:schemas-microsoft-com:office:word" xmlns:w="http://schemas.openxmlformats.org/wordprocessingml/2006/main" xmlns:w14="http://schemas.microsoft.com/office/word/2010/wordml" xmlns:w15="http://schemas.microsoft.com/office/word/2012/wordml" xmlns:w16cid="http://schemas.microsoft.com/office/word/2016/wordml/cid" xmlns:w16se="http://schemas.microsoft.com/office/word/2015/wordml/symex" xmlns:wpg="http://schemas.microsoft.com/office/word/2010/wordprocessingGroup" xmlns:wpi="http://schemas.microsoft.com/office/word/2010/wordprocessingInk" xmlns:wne="http://schemas.microsoft.com/office/word/2006/wordml" xmlns:wps="http://schemas.microsoft.com/office/word/2010/wordprocessingShape" mc:Ignorable="w14 w15 w16se w16cid wp14">
+<w:document xmlns:wpc="http://schemas.microsoft.com/office/word/2010/wordprocessingCanvas" xmlns:cx="http://schemas.microsoft.com/office/drawing/2014/chartex" xmlns:cx1="http://schemas.microsoft.com/office/drawing/2015/9/8/chartex" xmlns:cx2="http://schemas.microsoft.com/office/drawing/2015/10/21/chartex" xmlns:cx3="http://schemas.microsoft.com/office/drawing/2016/5/9/chartex" xmlns:cx4="http://schemas.microsoft.com/office/drawing/2016/5/10/chartex" xmlns:cx5="http://schemas.microsoft.com/office/drawing/2016/5/11/chartex" xmlns:cx6="http://schemas.microsoft.com/office/drawing/2016/5/12/chartex" xmlns:cx7="http://schemas.microsoft.com/office/drawing/2016/5/13/chartex" xmlns:cx8="http://schemas.microsoft.com/office/drawing/2016/5/14/chartex" xmlns:mc="http://schemas.openxmlformats.org/markup-compatibility/2006" xmlns:aink="http://schemas.microsoft.com/office/drawing/2016/ink" xmlns:am3d="http://schemas.microsoft.com/office/drawing/2017/model3d" xmlns:o="urn:schemas-microsoft-com:office:office" xmlns:r="http://schemas.openxmlformats.org/officeDocument/2006/relationships" xmlns:m="http://schemas.openxmlformats.org/officeDocument/2006/math" xmlns:v="urn:schemas-microsoft-com:vml" xmlns:wp14="http://schemas.microsoft.com/office/word/2010/wordprocessingDrawing" xmlns:wp="http://schemas.openxmlformats.org/drawingml/2006/wordprocessingDrawing" xmlns:w10="urn:schemas-microsoft-com:office:word" xmlns:w="http://schemas.openxmlformats.org/wordprocessingml/2006/main" xmlns:w14="http://schemas.microsoft.com/office/word/2010/wordml" xmlns:w15="http://schemas.microsoft.com/office/word/2012/wordml" xmlns:w16cex="http://schemas.microsoft.com/office/word/2018/wordml/cex" xmlns:w16cid="http://schemas.microsoft.com/office/word/2016/wordml/cid" xmlns:w16="http://schemas.microsoft.com/office/word/2018/wordml" xmlns:w16se="http://schemas.microsoft.com/office/word/2015/wordml/symex" xmlns:wpg="http://schemas.microsoft.com/office/word/2010/wordprocessingGroup" xmlns:wpi="http://schemas.microsoft.com/office/word/2010/wordprocessingInk" xmlns:wne="http://schemas.microsoft.com/office/word/2006/wordml" xmlns:wps="http://schemas.microsoft.com/office/word/2010/wordprocessingShape" mc:Ignorable="w14 w15 w16se w16cid w16 w16cex wp14">
   <w:body>
     <w:p>
       <w:pPr>
@@ -37,8 +37,6 @@
         </w:rPr>
         <w:t>University</w:t>
       </w:r>
-      <w:bookmarkStart w:id="0" w:name="_GoBack"/>
-      <w:bookmarkEnd w:id="0"/>
     </w:p>
     <w:p>
       <w:pPr>
@@ -204,7 +202,25 @@
           <w:sz w:val="32"/>
           <w:szCs w:val="32"/>
         </w:rPr>
-        <w:t>HOME DÉCOR MARKETPLACE WITH RECOMMENDATION SYSTEM</w:t>
+        <w:t>HOME D</w:t>
+      </w:r>
+      <w:r>
+        <w:rPr>
+          <w:b/>
+          <w:bCs/>
+          <w:sz w:val="32"/>
+          <w:szCs w:val="32"/>
+        </w:rPr>
+        <w:t>E</w:t>
+      </w:r>
+      <w:r>
+        <w:rPr>
+          <w:b/>
+          <w:bCs/>
+          <w:sz w:val="32"/>
+          <w:szCs w:val="32"/>
+        </w:rPr>
+        <w:t>COR MARKETPLACE WITH RECOMMENDATION SYSTEM</w:t>
       </w:r>
       <w:r>
         <w:rPr>
@@ -409,20 +425,20 @@
       <w:pPr>
         <w:pStyle w:val="Heading1"/>
       </w:pPr>
-      <w:bookmarkStart w:id="1" w:name="_Hlk90460690"/>
-      <w:bookmarkStart w:id="2" w:name="_Toc91001519"/>
-      <w:bookmarkStart w:id="3" w:name="_Toc90998737"/>
-      <w:bookmarkStart w:id="4" w:name="_Toc90463997"/>
-      <w:bookmarkStart w:id="5" w:name="_Toc90998852"/>
-      <w:bookmarkEnd w:id="1"/>
+      <w:bookmarkStart w:id="0" w:name="_Hlk90460690"/>
+      <w:bookmarkStart w:id="1" w:name="_Toc91001519"/>
+      <w:bookmarkStart w:id="2" w:name="_Toc90998737"/>
+      <w:bookmarkStart w:id="3" w:name="_Toc90463997"/>
+      <w:bookmarkStart w:id="4" w:name="_Toc90998852"/>
+      <w:bookmarkEnd w:id="0"/>
       <w:r>
         <w:lastRenderedPageBreak/>
         <w:t>ACKNOWLEDGEMENT</w:t>
       </w:r>
+      <w:bookmarkEnd w:id="1"/>
       <w:bookmarkEnd w:id="2"/>
       <w:bookmarkEnd w:id="3"/>
       <w:bookmarkEnd w:id="4"/>
-      <w:bookmarkEnd w:id="5"/>
     </w:p>
     <w:p/>
     <w:p>
@@ -468,25 +484,7 @@
           <w:b/>
           <w:bCs/>
         </w:rPr>
-        <w:t xml:space="preserve">Head of Department, </w:t>
-      </w:r>
-      <w:proofErr w:type="spellStart"/>
-      <w:r>
-        <w:rPr>
-          <w:rFonts w:cs="Times New Roman"/>
-          <w:b/>
-          <w:bCs/>
-        </w:rPr>
-        <w:t>Er</w:t>
-      </w:r>
-      <w:proofErr w:type="spellEnd"/>
-      <w:r>
-        <w:rPr>
-          <w:rFonts w:cs="Times New Roman"/>
-          <w:b/>
-          <w:bCs/>
-        </w:rPr>
-        <w:t xml:space="preserve">. Ashok GM, </w:t>
+        <w:t xml:space="preserve">Head of Department, Er. Ashok GM, </w:t>
       </w:r>
       <w:r>
         <w:rPr>
@@ -494,23 +492,13 @@
         </w:rPr>
         <w:t xml:space="preserve">for providing us with the right guidance and advice at the crucial junctures, and for showing us the right way. We would like to express our deep gratitude towards </w:t>
       </w:r>
-      <w:proofErr w:type="spellStart"/>
-      <w:r>
-        <w:rPr>
-          <w:rFonts w:cs="Times New Roman"/>
-          <w:b/>
-          <w:bCs/>
-        </w:rPr>
-        <w:t>Er</w:t>
-      </w:r>
-      <w:proofErr w:type="spellEnd"/>
-      <w:r>
-        <w:rPr>
-          <w:rFonts w:cs="Times New Roman"/>
-          <w:b/>
-          <w:bCs/>
-        </w:rPr>
-        <w:t xml:space="preserve">. Ramesh Tamang </w:t>
+      <w:r>
+        <w:rPr>
+          <w:rFonts w:cs="Times New Roman"/>
+          <w:b/>
+          <w:bCs/>
+        </w:rPr>
+        <w:t xml:space="preserve">Er. Ramesh Tamang </w:t>
       </w:r>
       <w:r>
         <w:rPr>
@@ -566,18 +554,18 @@
       <w:pPr>
         <w:pStyle w:val="Heading1"/>
       </w:pPr>
-      <w:bookmarkStart w:id="6" w:name="_Toc91001520"/>
-      <w:bookmarkStart w:id="7" w:name="_Toc90998853"/>
-      <w:bookmarkStart w:id="8" w:name="_Toc90998738"/>
-      <w:bookmarkStart w:id="9" w:name="_Toc90463998"/>
+      <w:bookmarkStart w:id="5" w:name="_Toc91001520"/>
+      <w:bookmarkStart w:id="6" w:name="_Toc90998853"/>
+      <w:bookmarkStart w:id="7" w:name="_Toc90998738"/>
+      <w:bookmarkStart w:id="8" w:name="_Toc90463998"/>
       <w:r>
         <w:lastRenderedPageBreak/>
         <w:t>ABSTRACT</w:t>
       </w:r>
+      <w:bookmarkEnd w:id="5"/>
       <w:bookmarkEnd w:id="6"/>
       <w:bookmarkEnd w:id="7"/>
       <w:bookmarkEnd w:id="8"/>
-      <w:bookmarkEnd w:id="9"/>
     </w:p>
     <w:p/>
     <w:p>
@@ -594,23 +582,23 @@
       <w:pPr>
         <w:pStyle w:val="Heading1"/>
       </w:pPr>
-      <w:bookmarkStart w:id="10" w:name="_Toc91001521"/>
-      <w:bookmarkStart w:id="11" w:name="_Toc91000130"/>
-      <w:bookmarkStart w:id="12" w:name="_Toc90999053"/>
-      <w:bookmarkStart w:id="13" w:name="_Toc90998854"/>
-      <w:bookmarkStart w:id="14" w:name="_Toc90998739"/>
-      <w:bookmarkStart w:id="15" w:name="_Toc90463999"/>
+      <w:bookmarkStart w:id="9" w:name="_Toc91001521"/>
+      <w:bookmarkStart w:id="10" w:name="_Toc91000130"/>
+      <w:bookmarkStart w:id="11" w:name="_Toc90999053"/>
+      <w:bookmarkStart w:id="12" w:name="_Toc90998854"/>
+      <w:bookmarkStart w:id="13" w:name="_Toc90998739"/>
+      <w:bookmarkStart w:id="14" w:name="_Toc90463999"/>
       <w:r>
         <w:lastRenderedPageBreak/>
         <w:t>TABLE OF CONTENTS</w:t>
       </w:r>
-      <w:bookmarkStart w:id="16" w:name="_Toc90464000"/>
+      <w:bookmarkStart w:id="15" w:name="_Toc90464000"/>
+      <w:bookmarkEnd w:id="9"/>
       <w:bookmarkEnd w:id="10"/>
       <w:bookmarkEnd w:id="11"/>
       <w:bookmarkEnd w:id="12"/>
       <w:bookmarkEnd w:id="13"/>
       <w:bookmarkEnd w:id="14"/>
-      <w:bookmarkEnd w:id="15"/>
     </w:p>
     <w:sdt>
       <w:sdtPr>
@@ -1989,29 +1977,29 @@
       <w:pPr>
         <w:pStyle w:val="Heading1"/>
       </w:pPr>
-      <w:bookmarkStart w:id="17" w:name="_Toc91001522"/>
+      <w:bookmarkStart w:id="16" w:name="_Toc91001522"/>
       <w:r>
         <w:lastRenderedPageBreak/>
         <w:t>LIST OF FIGURES</w:t>
       </w:r>
+      <w:bookmarkEnd w:id="15"/>
       <w:bookmarkEnd w:id="16"/>
+    </w:p>
+    <w:p/>
+    <w:p>
+      <w:pPr>
+        <w:rPr>
+          <w:rFonts w:cs="Times New Roman"/>
+        </w:rPr>
+      </w:pPr>
+      <w:bookmarkStart w:id="17" w:name="_Hlk90459626"/>
+      <w:r>
+        <w:rPr>
+          <w:rFonts w:cs="Times New Roman"/>
+        </w:rPr>
+        <w:t xml:space="preserve">Fig (1) </w:t>
+      </w:r>
       <w:bookmarkEnd w:id="17"/>
-    </w:p>
-    <w:p/>
-    <w:p>
-      <w:pPr>
-        <w:rPr>
-          <w:rFonts w:cs="Times New Roman"/>
-        </w:rPr>
-      </w:pPr>
-      <w:bookmarkStart w:id="18" w:name="_Hlk90459626"/>
-      <w:r>
-        <w:rPr>
-          <w:rFonts w:cs="Times New Roman"/>
-        </w:rPr>
-        <w:t xml:space="preserve">Fig (1) </w:t>
-      </w:r>
-      <w:bookmarkEnd w:id="18"/>
       <w:r>
         <w:rPr>
           <w:rFonts w:cs="Times New Roman"/>
@@ -2118,22 +2106,22 @@
       <w:pPr>
         <w:pStyle w:val="Heading1"/>
       </w:pPr>
-      <w:bookmarkStart w:id="19" w:name="_Toc91001523"/>
-      <w:bookmarkStart w:id="20" w:name="_Toc90998855"/>
-      <w:bookmarkStart w:id="21" w:name="_Toc90998740"/>
-      <w:bookmarkStart w:id="22" w:name="_Toc90464001"/>
+      <w:bookmarkStart w:id="18" w:name="_Toc91001523"/>
+      <w:bookmarkStart w:id="19" w:name="_Toc90998855"/>
+      <w:bookmarkStart w:id="20" w:name="_Toc90998740"/>
+      <w:bookmarkStart w:id="21" w:name="_Toc90464001"/>
       <w:r>
         <w:lastRenderedPageBreak/>
         <w:t>LIST OF ABBREVIATIONS</w:t>
       </w:r>
-      <w:bookmarkStart w:id="23" w:name="_Toc91001524"/>
-      <w:bookmarkStart w:id="24" w:name="_Toc90998856"/>
-      <w:bookmarkStart w:id="25" w:name="_Toc90998741"/>
-      <w:bookmarkStart w:id="26" w:name="_Toc90464002"/>
+      <w:bookmarkStart w:id="22" w:name="_Toc91001524"/>
+      <w:bookmarkStart w:id="23" w:name="_Toc90998856"/>
+      <w:bookmarkStart w:id="24" w:name="_Toc90998741"/>
+      <w:bookmarkStart w:id="25" w:name="_Toc90464002"/>
+      <w:bookmarkEnd w:id="18"/>
       <w:bookmarkEnd w:id="19"/>
       <w:bookmarkEnd w:id="20"/>
       <w:bookmarkEnd w:id="21"/>
-      <w:bookmarkEnd w:id="22"/>
     </w:p>
     <w:p>
       <w:pPr>
@@ -2236,10 +2224,10 @@
         <w:lastRenderedPageBreak/>
         <w:t>INTRODUCTION</w:t>
       </w:r>
+      <w:bookmarkEnd w:id="22"/>
       <w:bookmarkEnd w:id="23"/>
       <w:bookmarkEnd w:id="24"/>
       <w:bookmarkEnd w:id="25"/>
-      <w:bookmarkEnd w:id="26"/>
     </w:p>
     <w:p>
       <w:pPr>
@@ -2822,16 +2810,16 @@
       <w:pPr>
         <w:pStyle w:val="Heading1"/>
       </w:pPr>
-      <w:bookmarkStart w:id="27" w:name="_Toc91001525"/>
-      <w:bookmarkStart w:id="28" w:name="_Toc90998857"/>
-      <w:bookmarkStart w:id="29" w:name="_Toc90998742"/>
+      <w:bookmarkStart w:id="26" w:name="_Toc91001525"/>
+      <w:bookmarkStart w:id="27" w:name="_Toc90998857"/>
+      <w:bookmarkStart w:id="28" w:name="_Toc90998742"/>
       <w:r>
         <w:lastRenderedPageBreak/>
         <w:t>PROBLEM STATEMENT</w:t>
       </w:r>
+      <w:bookmarkEnd w:id="26"/>
       <w:bookmarkEnd w:id="27"/>
       <w:bookmarkEnd w:id="28"/>
-      <w:bookmarkEnd w:id="29"/>
     </w:p>
     <w:p>
       <w:pPr>
@@ -3090,27 +3078,20 @@
     </w:p>
     <w:p>
       <w:pPr>
-        <w:jc w:val="both"/>
-        <w:rPr>
-          <w:rFonts w:cs="Times New Roman"/>
-        </w:rPr>
-      </w:pPr>
-    </w:p>
-    <w:p>
-      <w:pPr>
         <w:pStyle w:val="Heading1"/>
       </w:pPr>
-      <w:bookmarkStart w:id="30" w:name="_Toc90998858"/>
-      <w:bookmarkStart w:id="31" w:name="_Toc91001526"/>
-      <w:bookmarkStart w:id="32" w:name="_Toc90464003"/>
-      <w:bookmarkStart w:id="33" w:name="_Toc90998743"/>
-      <w:r>
+      <w:bookmarkStart w:id="29" w:name="_Toc90998858"/>
+      <w:bookmarkStart w:id="30" w:name="_Toc91001526"/>
+      <w:bookmarkStart w:id="31" w:name="_Toc90464003"/>
+      <w:bookmarkStart w:id="32" w:name="_Toc90998743"/>
+      <w:r>
+        <w:lastRenderedPageBreak/>
         <w:t>OBJECTIVES</w:t>
       </w:r>
+      <w:bookmarkEnd w:id="29"/>
       <w:bookmarkEnd w:id="30"/>
       <w:bookmarkEnd w:id="31"/>
       <w:bookmarkEnd w:id="32"/>
-      <w:bookmarkEnd w:id="33"/>
     </w:p>
     <w:p>
       <w:pPr>
@@ -3200,7 +3181,19 @@
         <w:rPr>
           <w:rFonts w:cs="Times New Roman"/>
         </w:rPr>
-        <w:t xml:space="preserve">home décor </w:t>
+        <w:t>home d</w:t>
+      </w:r>
+      <w:r>
+        <w:rPr>
+          <w:rFonts w:cs="Times New Roman"/>
+        </w:rPr>
+        <w:t>e</w:t>
+      </w:r>
+      <w:r>
+        <w:rPr>
+          <w:rFonts w:cs="Times New Roman"/>
+        </w:rPr>
+        <w:t xml:space="preserve">cor </w:t>
       </w:r>
       <w:r>
         <w:rPr>
@@ -3402,18 +3395,18 @@
       <w:pPr>
         <w:pStyle w:val="Heading1"/>
       </w:pPr>
-      <w:bookmarkStart w:id="34" w:name="_Toc91001527"/>
-      <w:bookmarkStart w:id="35" w:name="_Toc90998859"/>
-      <w:bookmarkStart w:id="36" w:name="_Toc90998744"/>
-      <w:bookmarkStart w:id="37" w:name="_Toc90464004"/>
+      <w:bookmarkStart w:id="33" w:name="_Toc91001527"/>
+      <w:bookmarkStart w:id="34" w:name="_Toc90998859"/>
+      <w:bookmarkStart w:id="35" w:name="_Toc90998744"/>
+      <w:bookmarkStart w:id="36" w:name="_Toc90464004"/>
       <w:r>
         <w:lastRenderedPageBreak/>
         <w:t>SCOPE AND APPLICATION</w:t>
       </w:r>
+      <w:bookmarkEnd w:id="33"/>
       <w:bookmarkEnd w:id="34"/>
       <w:bookmarkEnd w:id="35"/>
       <w:bookmarkEnd w:id="36"/>
-      <w:bookmarkEnd w:id="37"/>
     </w:p>
     <w:p>
       <w:pPr>
@@ -3606,18 +3599,18 @@
       <w:pPr>
         <w:pStyle w:val="Heading1"/>
       </w:pPr>
-      <w:bookmarkStart w:id="38" w:name="_Toc91001528"/>
-      <w:bookmarkStart w:id="39" w:name="_Toc90998860"/>
-      <w:bookmarkStart w:id="40" w:name="_Toc90998745"/>
-      <w:bookmarkStart w:id="41" w:name="_Toc90464005"/>
+      <w:bookmarkStart w:id="37" w:name="_Toc91001528"/>
+      <w:bookmarkStart w:id="38" w:name="_Toc90998860"/>
+      <w:bookmarkStart w:id="39" w:name="_Toc90998745"/>
+      <w:bookmarkStart w:id="40" w:name="_Toc90464005"/>
       <w:r>
         <w:lastRenderedPageBreak/>
         <w:t>LITERATURE REVIEW</w:t>
       </w:r>
+      <w:bookmarkEnd w:id="37"/>
       <w:bookmarkEnd w:id="38"/>
       <w:bookmarkEnd w:id="39"/>
       <w:bookmarkEnd w:id="40"/>
-      <w:bookmarkEnd w:id="41"/>
     </w:p>
     <w:p>
       <w:pPr>
@@ -3790,18 +3783,18 @@
           <w:szCs w:val="28"/>
         </w:rPr>
       </w:pPr>
-      <w:bookmarkStart w:id="42" w:name="_Toc91001529"/>
-      <w:bookmarkStart w:id="43" w:name="_Toc90998861"/>
-      <w:bookmarkStart w:id="44" w:name="_Toc90998746"/>
-      <w:bookmarkStart w:id="45" w:name="_Toc90464006"/>
+      <w:bookmarkStart w:id="41" w:name="_Toc91001529"/>
+      <w:bookmarkStart w:id="42" w:name="_Toc90998861"/>
+      <w:bookmarkStart w:id="43" w:name="_Toc90998746"/>
+      <w:bookmarkStart w:id="44" w:name="_Toc90464006"/>
       <w:r>
         <w:lastRenderedPageBreak/>
         <w:t>REQUIREMENT ANALYSIS</w:t>
       </w:r>
+      <w:bookmarkEnd w:id="41"/>
       <w:bookmarkEnd w:id="42"/>
       <w:bookmarkEnd w:id="43"/>
       <w:bookmarkEnd w:id="44"/>
-      <w:bookmarkEnd w:id="45"/>
       <w:r>
         <w:rPr>
           <w:rFonts w:eastAsiaTheme="minorHAnsi"/>
@@ -3820,17 +3813,17 @@
           <w:numId w:val="5"/>
         </w:numPr>
       </w:pPr>
-      <w:bookmarkStart w:id="46" w:name="_Toc90464007"/>
-      <w:bookmarkStart w:id="47" w:name="_Toc91001530"/>
-      <w:bookmarkStart w:id="48" w:name="_Toc90998747"/>
-      <w:bookmarkStart w:id="49" w:name="_Toc90998862"/>
+      <w:bookmarkStart w:id="45" w:name="_Toc90464007"/>
+      <w:bookmarkStart w:id="46" w:name="_Toc91001530"/>
+      <w:bookmarkStart w:id="47" w:name="_Toc90998747"/>
+      <w:bookmarkStart w:id="48" w:name="_Toc90998862"/>
       <w:r>
         <w:t>FUNCTIONAL REQUIREMENTS</w:t>
       </w:r>
+      <w:bookmarkEnd w:id="45"/>
       <w:bookmarkEnd w:id="46"/>
       <w:bookmarkEnd w:id="47"/>
       <w:bookmarkEnd w:id="48"/>
-      <w:bookmarkEnd w:id="49"/>
     </w:p>
     <w:p>
       <w:pPr>
@@ -3868,13 +3861,37 @@
         </w:numPr>
         <w:rPr>
           <w:rFonts w:cs="Times New Roman"/>
-        </w:rPr>
-      </w:pPr>
-      <w:r>
-        <w:rPr>
-          <w:rFonts w:cs="Times New Roman"/>
-        </w:rPr>
-        <w:t xml:space="preserve">Monitor </w:t>
+          <w:b/>
+          <w:bCs/>
+        </w:rPr>
+      </w:pPr>
+      <w:r>
+        <w:rPr>
+          <w:rFonts w:cs="Times New Roman"/>
+          <w:b/>
+          <w:bCs/>
+        </w:rPr>
+        <w:t>Login and Register</w:t>
+      </w:r>
+      <w:r>
+        <w:rPr>
+          <w:rFonts w:cs="Times New Roman"/>
+          <w:b/>
+          <w:bCs/>
+        </w:rPr>
+        <w:br/>
+      </w:r>
+      <w:r>
+        <w:rPr>
+          <w:rFonts w:cs="Times New Roman"/>
+        </w:rPr>
+        <w:t>The users must be able to register and login to access full functionality of the system.</w:t>
+      </w:r>
+      <w:r>
+        <w:rPr>
+          <w:rFonts w:cs="Times New Roman"/>
+        </w:rPr>
+        <w:br/>
       </w:r>
     </w:p>
     <w:p>
@@ -3886,23 +3903,356 @@
         </w:numPr>
         <w:rPr>
           <w:rFonts w:cs="Times New Roman"/>
-        </w:rPr>
-      </w:pPr>
-      <w:r>
-        <w:rPr>
-          <w:rFonts w:cs="Times New Roman"/>
+          <w:b/>
+          <w:bCs/>
+        </w:rPr>
+      </w:pPr>
+      <w:r>
+        <w:rPr>
+          <w:rFonts w:cs="Times New Roman"/>
+          <w:b/>
+          <w:bCs/>
+        </w:rPr>
+        <w:t xml:space="preserve">Browse </w:t>
+      </w:r>
+      <w:r>
+        <w:rPr>
+          <w:rFonts w:cs="Times New Roman"/>
+          <w:b/>
+          <w:bCs/>
+        </w:rPr>
+        <w:t>products</w:t>
+      </w:r>
+      <w:r>
+        <w:rPr>
+          <w:rFonts w:cs="Times New Roman"/>
+          <w:b/>
+          <w:bCs/>
         </w:rPr>
         <w:br/>
       </w:r>
+      <w:r>
+        <w:rPr>
+          <w:rFonts w:cs="Times New Roman"/>
+        </w:rPr>
+        <w:t>The users can browse different products with an option to filter items based on different categories. The system should sort the list of products based on ratings, popularity.</w:t>
+      </w:r>
+      <w:r>
+        <w:rPr>
+          <w:rFonts w:cs="Times New Roman"/>
+        </w:rPr>
+        <w:br/>
+      </w:r>
     </w:p>
     <w:p>
       <w:pPr>
         <w:pStyle w:val="ListParagraph"/>
-        <w:ind w:left="1080"/>
-        <w:rPr>
-          <w:rFonts w:cs="Times New Roman"/>
-        </w:rPr>
-      </w:pPr>
+        <w:numPr>
+          <w:ilvl w:val="0"/>
+          <w:numId w:val="2"/>
+        </w:numPr>
+        <w:rPr>
+          <w:rFonts w:cs="Times New Roman"/>
+          <w:b/>
+          <w:bCs/>
+        </w:rPr>
+      </w:pPr>
+      <w:r>
+        <w:rPr>
+          <w:rFonts w:cs="Times New Roman"/>
+          <w:b/>
+          <w:bCs/>
+        </w:rPr>
+        <w:t>View description of products</w:t>
+      </w:r>
+      <w:r>
+        <w:rPr>
+          <w:rFonts w:cs="Times New Roman"/>
+          <w:b/>
+          <w:bCs/>
+        </w:rPr>
+        <w:br/>
+      </w:r>
+      <w:r>
+        <w:rPr>
+          <w:rFonts w:cs="Times New Roman"/>
+        </w:rPr>
+        <w:t>The users should be able to view the descriptions of the products.</w:t>
+      </w:r>
+      <w:r>
+        <w:rPr>
+          <w:rFonts w:cs="Times New Roman"/>
+        </w:rPr>
+        <w:t xml:space="preserve"> The descriptions include specifications of the products.</w:t>
+      </w:r>
+      <w:r>
+        <w:rPr>
+          <w:rFonts w:cs="Times New Roman"/>
+        </w:rPr>
+        <w:br/>
+      </w:r>
+    </w:p>
+    <w:p>
+      <w:pPr>
+        <w:pStyle w:val="ListParagraph"/>
+        <w:numPr>
+          <w:ilvl w:val="0"/>
+          <w:numId w:val="2"/>
+        </w:numPr>
+        <w:rPr>
+          <w:rFonts w:cs="Times New Roman"/>
+          <w:b/>
+          <w:bCs/>
+        </w:rPr>
+      </w:pPr>
+      <w:r>
+        <w:rPr>
+          <w:rFonts w:cs="Times New Roman"/>
+          <w:b/>
+          <w:bCs/>
+        </w:rPr>
+        <w:t>Add</w:t>
+      </w:r>
+      <w:r>
+        <w:rPr>
+          <w:rFonts w:cs="Times New Roman"/>
+          <w:b/>
+          <w:bCs/>
+        </w:rPr>
+        <w:t>/Remove</w:t>
+      </w:r>
+      <w:r>
+        <w:rPr>
+          <w:rFonts w:cs="Times New Roman"/>
+          <w:b/>
+          <w:bCs/>
+        </w:rPr>
+        <w:t xml:space="preserve"> </w:t>
+      </w:r>
+      <w:r>
+        <w:rPr>
+          <w:rFonts w:cs="Times New Roman"/>
+          <w:b/>
+          <w:bCs/>
+        </w:rPr>
+        <w:t>from</w:t>
+      </w:r>
+      <w:r>
+        <w:rPr>
+          <w:rFonts w:cs="Times New Roman"/>
+          <w:b/>
+          <w:bCs/>
+        </w:rPr>
+        <w:t xml:space="preserve"> cart</w:t>
+      </w:r>
+      <w:r>
+        <w:rPr>
+          <w:rFonts w:cs="Times New Roman"/>
+          <w:b/>
+          <w:bCs/>
+        </w:rPr>
+        <w:br/>
+      </w:r>
+      <w:r>
+        <w:rPr>
+          <w:rFonts w:cs="Times New Roman"/>
+        </w:rPr>
+        <w:t>The system should provide users with an option to add products into their virtual cart which can later be checked out. The users can remove items from the cart later on.</w:t>
+      </w:r>
+      <w:r>
+        <w:rPr>
+          <w:rFonts w:cs="Times New Roman"/>
+        </w:rPr>
+        <w:br/>
+      </w:r>
+    </w:p>
+    <w:p>
+      <w:pPr>
+        <w:pStyle w:val="ListParagraph"/>
+        <w:numPr>
+          <w:ilvl w:val="0"/>
+          <w:numId w:val="2"/>
+        </w:numPr>
+        <w:rPr>
+          <w:rFonts w:cs="Times New Roman"/>
+          <w:b/>
+          <w:bCs/>
+        </w:rPr>
+      </w:pPr>
+      <w:r>
+        <w:rPr>
+          <w:rFonts w:cs="Times New Roman"/>
+          <w:b/>
+          <w:bCs/>
+        </w:rPr>
+        <w:t>Payment options</w:t>
+      </w:r>
+      <w:r>
+        <w:rPr>
+          <w:rFonts w:cs="Times New Roman"/>
+          <w:b/>
+          <w:bCs/>
+        </w:rPr>
+        <w:br/>
+      </w:r>
+      <w:r>
+        <w:rPr>
+          <w:rFonts w:cs="Times New Roman"/>
+        </w:rPr>
+        <w:t xml:space="preserve">The users must be able to choose one of the many payment options. The payment options include </w:t>
+      </w:r>
+      <w:r>
+        <w:rPr>
+          <w:rFonts w:cs="Times New Roman"/>
+          <w:b/>
+          <w:bCs/>
+        </w:rPr>
+        <w:t>Cash on Delivery, Digital Payment.</w:t>
+      </w:r>
+      <w:r>
+        <w:rPr>
+          <w:rFonts w:cs="Times New Roman"/>
+          <w:b/>
+          <w:bCs/>
+        </w:rPr>
+        <w:br/>
+      </w:r>
+    </w:p>
+    <w:p>
+      <w:pPr>
+        <w:pStyle w:val="ListParagraph"/>
+        <w:numPr>
+          <w:ilvl w:val="0"/>
+          <w:numId w:val="2"/>
+        </w:numPr>
+        <w:rPr>
+          <w:rFonts w:cs="Times New Roman"/>
+          <w:b/>
+          <w:bCs/>
+        </w:rPr>
+      </w:pPr>
+      <w:r>
+        <w:rPr>
+          <w:rFonts w:cs="Times New Roman"/>
+          <w:b/>
+          <w:bCs/>
+        </w:rPr>
+        <w:t>Recommend products</w:t>
+      </w:r>
+      <w:r>
+        <w:rPr>
+          <w:rFonts w:cs="Times New Roman"/>
+          <w:b/>
+          <w:bCs/>
+        </w:rPr>
+        <w:br/>
+      </w:r>
+      <w:r>
+        <w:rPr>
+          <w:rFonts w:cs="Times New Roman"/>
+        </w:rPr>
+        <w:t>The system must recommend different products to the users based on their interest. The recommended products should be based on the purchase records of others users.</w:t>
+      </w:r>
+      <w:r>
+        <w:rPr>
+          <w:rFonts w:cs="Times New Roman"/>
+        </w:rPr>
+        <w:br/>
+      </w:r>
+      <w:r>
+        <w:rPr>
+          <w:rFonts w:cs="Times New Roman"/>
+        </w:rPr>
+        <w:tab/>
+      </w:r>
+    </w:p>
+    <w:p>
+      <w:pPr>
+        <w:pStyle w:val="ListParagraph"/>
+        <w:numPr>
+          <w:ilvl w:val="0"/>
+          <w:numId w:val="2"/>
+        </w:numPr>
+        <w:rPr>
+          <w:rFonts w:cs="Times New Roman"/>
+          <w:b/>
+          <w:bCs/>
+        </w:rPr>
+      </w:pPr>
+      <w:r>
+        <w:rPr>
+          <w:rFonts w:cs="Times New Roman"/>
+          <w:b/>
+          <w:bCs/>
+        </w:rPr>
+        <w:t>Notification</w:t>
+      </w:r>
+      <w:r>
+        <w:rPr>
+          <w:rFonts w:cs="Times New Roman"/>
+          <w:b/>
+          <w:bCs/>
+        </w:rPr>
+        <w:br/>
+      </w:r>
+      <w:r>
+        <w:rPr>
+          <w:rFonts w:cs="Times New Roman"/>
+        </w:rPr>
+        <w:t xml:space="preserve">The system should notify </w:t>
+      </w:r>
+      <w:r>
+        <w:rPr>
+          <w:rFonts w:cs="Times New Roman"/>
+        </w:rPr>
+        <w:t>users about stock, discounts and offers of the products. Also, the users must be notified about the changes in the system.</w:t>
+      </w:r>
+      <w:r>
+        <w:rPr>
+          <w:rFonts w:cs="Times New Roman"/>
+        </w:rPr>
+        <w:br/>
+      </w:r>
+    </w:p>
+    <w:p>
+      <w:pPr>
+        <w:pStyle w:val="ListParagraph"/>
+        <w:numPr>
+          <w:ilvl w:val="0"/>
+          <w:numId w:val="2"/>
+        </w:numPr>
+        <w:rPr>
+          <w:rFonts w:cs="Times New Roman"/>
+        </w:rPr>
+      </w:pPr>
+      <w:r>
+        <w:rPr>
+          <w:rFonts w:cs="Times New Roman"/>
+          <w:b/>
+          <w:bCs/>
+        </w:rPr>
+        <w:t>Chat system</w:t>
+      </w:r>
+      <w:r>
+        <w:rPr>
+          <w:rFonts w:cs="Times New Roman"/>
+          <w:b/>
+          <w:bCs/>
+        </w:rPr>
+        <w:br/>
+      </w:r>
+      <w:r>
+        <w:rPr>
+          <w:rFonts w:cs="Times New Roman"/>
+        </w:rPr>
+        <w:t>The system should provide the users with the provision to communicate with the sellers and with the customer support team also.</w:t>
+      </w:r>
+      <w:r>
+        <w:rPr>
+          <w:rFonts w:cs="Times New Roman"/>
+        </w:rPr>
+        <w:br/>
+      </w:r>
     </w:p>
     <w:p>
       <w:pPr>
@@ -3912,17 +4262,18 @@
           <w:numId w:val="5"/>
         </w:numPr>
       </w:pPr>
-      <w:bookmarkStart w:id="50" w:name="_Toc91001531"/>
-      <w:bookmarkStart w:id="51" w:name="_Toc90998863"/>
-      <w:bookmarkStart w:id="52" w:name="_Toc90998748"/>
-      <w:bookmarkStart w:id="53" w:name="_Toc90464009"/>
-      <w:r>
+      <w:bookmarkStart w:id="49" w:name="_Toc91001531"/>
+      <w:bookmarkStart w:id="50" w:name="_Toc90998863"/>
+      <w:bookmarkStart w:id="51" w:name="_Toc90998748"/>
+      <w:bookmarkStart w:id="52" w:name="_Toc90464009"/>
+      <w:r>
+        <w:lastRenderedPageBreak/>
         <w:t>NON-FUNTIONAL REQUIREMENTS</w:t>
       </w:r>
+      <w:bookmarkEnd w:id="49"/>
       <w:bookmarkEnd w:id="50"/>
       <w:bookmarkEnd w:id="51"/>
       <w:bookmarkEnd w:id="52"/>
-      <w:bookmarkEnd w:id="53"/>
       <w:r>
         <w:br/>
       </w:r>
@@ -3946,8 +4297,6 @@
           <w:rFonts w:cs="Times New Roman"/>
           <w:b/>
           <w:bCs/>
-          <w:sz w:val="26"/>
-          <w:szCs w:val="26"/>
         </w:rPr>
         <w:t>Reliability</w:t>
       </w:r>
@@ -3956,8 +4305,6 @@
           <w:rFonts w:cs="Times New Roman"/>
           <w:b/>
           <w:bCs/>
-          <w:sz w:val="26"/>
-          <w:szCs w:val="26"/>
         </w:rPr>
         <w:br/>
       </w:r>
@@ -3965,7 +4312,13 @@
         <w:rPr>
           <w:rFonts w:cs="Times New Roman"/>
         </w:rPr>
-        <w:t>The system has to be reliable due to the importance of data and the damages that can be caused by incorrect or incomplete data.</w:t>
+        <w:t xml:space="preserve">The system has to be reliable </w:t>
+      </w:r>
+      <w:r>
+        <w:rPr>
+          <w:rFonts w:cs="Times New Roman"/>
+        </w:rPr>
+        <w:t>by properly handling unwanted actions or exceptions.</w:t>
       </w:r>
       <w:r>
         <w:rPr>
@@ -3993,18 +4346,14 @@
           <w:rFonts w:cs="Times New Roman"/>
           <w:b/>
           <w:bCs/>
-          <w:sz w:val="26"/>
-          <w:szCs w:val="26"/>
-        </w:rPr>
-        <w:t>Performance</w:t>
-      </w:r>
-      <w:r>
-        <w:rPr>
-          <w:rFonts w:cs="Times New Roman"/>
-          <w:b/>
-          <w:bCs/>
-          <w:sz w:val="26"/>
-          <w:szCs w:val="26"/>
+        </w:rPr>
+        <w:t>Availability</w:t>
+      </w:r>
+      <w:r>
+        <w:rPr>
+          <w:rFonts w:cs="Times New Roman"/>
+          <w:b/>
+          <w:bCs/>
         </w:rPr>
         <w:br/>
       </w:r>
@@ -4012,7 +4361,7 @@
         <w:rPr>
           <w:rFonts w:cs="Times New Roman"/>
         </w:rPr>
-        <w:t>The system should be able to detect changes fast and produce responses as soon as possible.</w:t>
+        <w:t xml:space="preserve"> The system should have uptime to the maximum level.</w:t>
       </w:r>
       <w:r>
         <w:rPr>
@@ -4040,18 +4389,14 @@
           <w:rFonts w:cs="Times New Roman"/>
           <w:b/>
           <w:bCs/>
-          <w:sz w:val="26"/>
-          <w:szCs w:val="26"/>
-        </w:rPr>
-        <w:t>Portability</w:t>
-      </w:r>
-      <w:r>
-        <w:rPr>
-          <w:rFonts w:cs="Times New Roman"/>
-          <w:b/>
-          <w:bCs/>
-          <w:sz w:val="26"/>
-          <w:szCs w:val="26"/>
+        </w:rPr>
+        <w:t>Performance</w:t>
+      </w:r>
+      <w:r>
+        <w:rPr>
+          <w:rFonts w:cs="Times New Roman"/>
+          <w:b/>
+          <w:bCs/>
         </w:rPr>
         <w:br/>
       </w:r>
@@ -4059,19 +4404,14 @@
         <w:rPr>
           <w:rFonts w:cs="Times New Roman"/>
         </w:rPr>
-        <w:t>Application should be easily deployable in any vehicle.</w:t>
-      </w:r>
-    </w:p>
-    <w:p>
-      <w:pPr>
-        <w:pStyle w:val="ListParagraph"/>
-        <w:ind w:left="1080"/>
-        <w:rPr>
-          <w:rFonts w:cs="Times New Roman"/>
-          <w:b/>
-          <w:bCs/>
-        </w:rPr>
-      </w:pPr>
+        <w:t xml:space="preserve">The User Interface should be interactive by responding to the actions fast. </w:t>
+      </w:r>
+      <w:r>
+        <w:rPr>
+          <w:rFonts w:cs="Times New Roman"/>
+        </w:rPr>
+        <w:br/>
+      </w:r>
     </w:p>
     <w:p>
       <w:pPr>
@@ -4092,18 +4432,14 @@
           <w:rFonts w:cs="Times New Roman"/>
           <w:b/>
           <w:bCs/>
-          <w:sz w:val="26"/>
-          <w:szCs w:val="26"/>
-        </w:rPr>
-        <w:t>Accuracy</w:t>
-      </w:r>
-      <w:r>
-        <w:rPr>
-          <w:rFonts w:cs="Times New Roman"/>
-          <w:b/>
-          <w:bCs/>
-          <w:sz w:val="26"/>
-          <w:szCs w:val="26"/>
+        </w:rPr>
+        <w:t>Scalability</w:t>
+      </w:r>
+      <w:r>
+        <w:rPr>
+          <w:rFonts w:cs="Times New Roman"/>
+          <w:b/>
+          <w:bCs/>
         </w:rPr>
         <w:br/>
       </w:r>
@@ -4111,7 +4447,7 @@
         <w:rPr>
           <w:rFonts w:cs="Times New Roman"/>
         </w:rPr>
-        <w:t>The system should accurately provide real time information taking into consideration various concurrency issues.</w:t>
+        <w:t>The system should be capable of supporting the growth and address the concurrent actions.</w:t>
       </w:r>
       <w:r>
         <w:rPr>
@@ -4139,8 +4475,92 @@
           <w:rFonts w:cs="Times New Roman"/>
           <w:b/>
           <w:bCs/>
-          <w:sz w:val="26"/>
-          <w:szCs w:val="26"/>
+        </w:rPr>
+        <w:t>Maintainability</w:t>
+      </w:r>
+      <w:r>
+        <w:rPr>
+          <w:rFonts w:cs="Times New Roman"/>
+          <w:b/>
+          <w:bCs/>
+        </w:rPr>
+        <w:br/>
+      </w:r>
+      <w:r>
+        <w:rPr>
+          <w:rFonts w:cs="Times New Roman"/>
+        </w:rPr>
+        <w:t xml:space="preserve">The system should be maintainable after the deployment. </w:t>
+      </w:r>
+      <w:r>
+        <w:rPr>
+          <w:rFonts w:cs="Times New Roman"/>
+        </w:rPr>
+        <w:br/>
+      </w:r>
+    </w:p>
+    <w:p>
+      <w:pPr>
+        <w:pStyle w:val="ListParagraph"/>
+        <w:numPr>
+          <w:ilvl w:val="0"/>
+          <w:numId w:val="3"/>
+        </w:numPr>
+        <w:ind w:left="1080"/>
+        <w:rPr>
+          <w:rFonts w:cs="Times New Roman"/>
+          <w:b/>
+          <w:bCs/>
+        </w:rPr>
+      </w:pPr>
+      <w:r>
+        <w:rPr>
+          <w:rFonts w:cs="Times New Roman"/>
+          <w:b/>
+          <w:bCs/>
+        </w:rPr>
+        <w:t>Security</w:t>
+      </w:r>
+      <w:r>
+        <w:rPr>
+          <w:rFonts w:cs="Times New Roman"/>
+          <w:b/>
+          <w:bCs/>
+        </w:rPr>
+        <w:br/>
+      </w:r>
+      <w:r>
+        <w:rPr>
+          <w:rFonts w:cs="Times New Roman"/>
+        </w:rPr>
+        <w:t>The system should store the users’ credentials securely.</w:t>
+      </w:r>
+      <w:r>
+        <w:rPr>
+          <w:rFonts w:cs="Times New Roman"/>
+        </w:rPr>
+        <w:br/>
+      </w:r>
+    </w:p>
+    <w:p>
+      <w:pPr>
+        <w:pStyle w:val="ListParagraph"/>
+        <w:numPr>
+          <w:ilvl w:val="0"/>
+          <w:numId w:val="3"/>
+        </w:numPr>
+        <w:ind w:left="1080"/>
+        <w:rPr>
+          <w:rFonts w:cs="Times New Roman"/>
+          <w:b/>
+          <w:bCs/>
+        </w:rPr>
+      </w:pPr>
+      <w:r>
+        <w:rPr>
+          <w:rFonts w:cs="Times New Roman"/>
+          <w:b/>
+          <w:bCs/>
         </w:rPr>
         <w:t>Usability</w:t>
       </w:r>
@@ -4149,8 +4569,6 @@
           <w:rFonts w:cs="Times New Roman"/>
           <w:b/>
           <w:bCs/>
-          <w:sz w:val="26"/>
-          <w:szCs w:val="26"/>
         </w:rPr>
         <w:br/>
       </w:r>
@@ -4189,18 +4607,18 @@
       <w:pPr>
         <w:pStyle w:val="Heading1"/>
       </w:pPr>
-      <w:bookmarkStart w:id="54" w:name="_Toc91001532"/>
-      <w:bookmarkStart w:id="55" w:name="_Toc90998864"/>
-      <w:bookmarkStart w:id="56" w:name="_Toc90998749"/>
-      <w:bookmarkStart w:id="57" w:name="_Toc90464010"/>
+      <w:bookmarkStart w:id="53" w:name="_Toc91001532"/>
+      <w:bookmarkStart w:id="54" w:name="_Toc90998864"/>
+      <w:bookmarkStart w:id="55" w:name="_Toc90998749"/>
+      <w:bookmarkStart w:id="56" w:name="_Toc90464010"/>
       <w:r>
         <w:lastRenderedPageBreak/>
         <w:t>FEASIBILITY ANALYSIS</w:t>
       </w:r>
+      <w:bookmarkEnd w:id="53"/>
       <w:bookmarkEnd w:id="54"/>
       <w:bookmarkEnd w:id="55"/>
       <w:bookmarkEnd w:id="56"/>
-      <w:bookmarkEnd w:id="57"/>
       <w:r>
         <w:br/>
       </w:r>
@@ -4219,17 +4637,17 @@
           <w:szCs w:val="24"/>
         </w:rPr>
       </w:pPr>
-      <w:bookmarkStart w:id="58" w:name="_Toc90464011"/>
-      <w:bookmarkStart w:id="59" w:name="_Toc91001533"/>
-      <w:bookmarkStart w:id="60" w:name="_Toc90999065"/>
-      <w:bookmarkStart w:id="61" w:name="_Toc91000142"/>
-      <w:bookmarkStart w:id="62" w:name="_Toc90998937"/>
-      <w:bookmarkStart w:id="63" w:name="_Toc90998750"/>
-      <w:bookmarkStart w:id="64" w:name="_Toc90998865"/>
+      <w:bookmarkStart w:id="57" w:name="_Toc90464011"/>
+      <w:bookmarkStart w:id="58" w:name="_Toc91001533"/>
+      <w:bookmarkStart w:id="59" w:name="_Toc90999065"/>
+      <w:bookmarkStart w:id="60" w:name="_Toc91000142"/>
+      <w:bookmarkStart w:id="61" w:name="_Toc90998937"/>
+      <w:bookmarkStart w:id="62" w:name="_Toc90998750"/>
+      <w:bookmarkStart w:id="63" w:name="_Toc90998865"/>
       <w:r>
         <w:t>TECHNICAL FEASIBILIT</w:t>
       </w:r>
-      <w:bookmarkEnd w:id="58"/>
+      <w:bookmarkEnd w:id="57"/>
       <w:r>
         <w:t>Y</w:t>
       </w:r>
@@ -4254,12 +4672,12 @@
         </w:rPr>
         <w:t xml:space="preserve">            In </w:t>
       </w:r>
+      <w:bookmarkEnd w:id="58"/>
       <w:bookmarkEnd w:id="59"/>
       <w:bookmarkEnd w:id="60"/>
       <w:bookmarkEnd w:id="61"/>
       <w:bookmarkEnd w:id="62"/>
       <w:bookmarkEnd w:id="63"/>
-      <w:bookmarkEnd w:id="64"/>
     </w:p>
     <w:p>
       <w:pPr>
@@ -4269,23 +4687,23 @@
           <w:numId w:val="6"/>
         </w:numPr>
       </w:pPr>
-      <w:bookmarkStart w:id="65" w:name="_Toc91001534"/>
-      <w:bookmarkStart w:id="66" w:name="_Toc91000143"/>
-      <w:bookmarkStart w:id="67" w:name="_Toc90999066"/>
-      <w:bookmarkStart w:id="68" w:name="_Toc90998938"/>
-      <w:bookmarkStart w:id="69" w:name="_Toc90998866"/>
-      <w:bookmarkStart w:id="70" w:name="_Toc90998751"/>
-      <w:bookmarkStart w:id="71" w:name="_Toc90464012"/>
+      <w:bookmarkStart w:id="64" w:name="_Toc91001534"/>
+      <w:bookmarkStart w:id="65" w:name="_Toc91000143"/>
+      <w:bookmarkStart w:id="66" w:name="_Toc90999066"/>
+      <w:bookmarkStart w:id="67" w:name="_Toc90998938"/>
+      <w:bookmarkStart w:id="68" w:name="_Toc90998866"/>
+      <w:bookmarkStart w:id="69" w:name="_Toc90998751"/>
+      <w:bookmarkStart w:id="70" w:name="_Toc90464012"/>
       <w:r>
         <w:t>OPERATIONAL FEASIBILITY</w:t>
       </w:r>
+      <w:bookmarkEnd w:id="64"/>
       <w:bookmarkEnd w:id="65"/>
       <w:bookmarkEnd w:id="66"/>
       <w:bookmarkEnd w:id="67"/>
       <w:bookmarkEnd w:id="68"/>
       <w:bookmarkEnd w:id="69"/>
       <w:bookmarkEnd w:id="70"/>
-      <w:bookmarkEnd w:id="71"/>
       <w:r>
         <w:br/>
       </w:r>
@@ -4312,33 +4730,33 @@
           <w:numId w:val="6"/>
         </w:numPr>
       </w:pPr>
-      <w:bookmarkStart w:id="72" w:name="_Toc90464013"/>
-      <w:bookmarkStart w:id="73" w:name="_Toc91001535"/>
-      <w:bookmarkStart w:id="74" w:name="_Toc91000144"/>
-      <w:bookmarkStart w:id="75" w:name="_Toc90999067"/>
-      <w:bookmarkStart w:id="76" w:name="_Toc90998939"/>
-      <w:bookmarkStart w:id="77" w:name="_Toc90998867"/>
-      <w:bookmarkStart w:id="78" w:name="_Toc90998752"/>
+      <w:bookmarkStart w:id="71" w:name="_Toc90464013"/>
+      <w:bookmarkStart w:id="72" w:name="_Toc91001535"/>
+      <w:bookmarkStart w:id="73" w:name="_Toc91000144"/>
+      <w:bookmarkStart w:id="74" w:name="_Toc90999067"/>
+      <w:bookmarkStart w:id="75" w:name="_Toc90998939"/>
+      <w:bookmarkStart w:id="76" w:name="_Toc90998867"/>
+      <w:bookmarkStart w:id="77" w:name="_Toc90998752"/>
       <w:r>
         <w:t>ECONOMIC FEASIBILITY</w:t>
       </w:r>
-      <w:bookmarkEnd w:id="72"/>
+      <w:bookmarkEnd w:id="71"/>
       <w:r>
         <w:br/>
       </w:r>
       <w:r>
         <w:br/>
       </w:r>
-      <w:bookmarkStart w:id="79" w:name="_Toc51241047"/>
-      <w:bookmarkStart w:id="80" w:name="_Toc51245927"/>
+      <w:bookmarkStart w:id="78" w:name="_Toc51241047"/>
+      <w:bookmarkStart w:id="79" w:name="_Toc51245927"/>
       <w:r>
         <w:t xml:space="preserve"> </w:t>
       </w:r>
       <w:r>
         <w:tab/>
       </w:r>
+      <w:bookmarkEnd w:id="78"/>
       <w:bookmarkEnd w:id="79"/>
-      <w:bookmarkEnd w:id="80"/>
       <w:r>
         <w:rPr>
           <w:b w:val="0"/>
@@ -4348,12 +4766,12 @@
         </w:rPr>
         <w:t xml:space="preserve">The </w:t>
       </w:r>
+      <w:bookmarkEnd w:id="72"/>
       <w:bookmarkEnd w:id="73"/>
       <w:bookmarkEnd w:id="74"/>
       <w:bookmarkEnd w:id="75"/>
       <w:bookmarkEnd w:id="76"/>
       <w:bookmarkEnd w:id="77"/>
-      <w:bookmarkEnd w:id="78"/>
     </w:p>
     <w:p>
       <w:pPr>
@@ -4471,18 +4889,18 @@
       <w:pPr>
         <w:pStyle w:val="Heading1"/>
       </w:pPr>
-      <w:bookmarkStart w:id="81" w:name="_Toc90998868"/>
-      <w:bookmarkStart w:id="82" w:name="_Toc91001536"/>
-      <w:bookmarkStart w:id="83" w:name="_Toc90464014"/>
-      <w:bookmarkStart w:id="84" w:name="_Toc90998753"/>
+      <w:bookmarkStart w:id="80" w:name="_Toc90998868"/>
+      <w:bookmarkStart w:id="81" w:name="_Toc91001536"/>
+      <w:bookmarkStart w:id="82" w:name="_Toc90464014"/>
+      <w:bookmarkStart w:id="83" w:name="_Toc90998753"/>
       <w:r>
         <w:lastRenderedPageBreak/>
         <w:t>SYSTEM DESIGN</w:t>
       </w:r>
+      <w:bookmarkEnd w:id="80"/>
       <w:bookmarkEnd w:id="81"/>
       <w:bookmarkEnd w:id="82"/>
       <w:bookmarkEnd w:id="83"/>
-      <w:bookmarkEnd w:id="84"/>
     </w:p>
     <w:p>
       <w:pPr>
@@ -4769,43 +5187,43 @@
       <w:pPr>
         <w:pStyle w:val="Heading1"/>
       </w:pPr>
-      <w:bookmarkStart w:id="85" w:name="_Toc91001537"/>
-      <w:bookmarkStart w:id="86" w:name="_Toc90998869"/>
-      <w:bookmarkStart w:id="87" w:name="_Toc90998754"/>
-      <w:bookmarkStart w:id="88" w:name="_Toc90464015"/>
+      <w:bookmarkStart w:id="84" w:name="_Toc91001537"/>
+      <w:bookmarkStart w:id="85" w:name="_Toc90998869"/>
+      <w:bookmarkStart w:id="86" w:name="_Toc90998754"/>
+      <w:bookmarkStart w:id="87" w:name="_Toc90464015"/>
       <w:r>
         <w:t>METHODOLOGY</w:t>
       </w:r>
+      <w:bookmarkEnd w:id="84"/>
       <w:bookmarkEnd w:id="85"/>
       <w:bookmarkEnd w:id="86"/>
       <w:bookmarkEnd w:id="87"/>
+    </w:p>
+    <w:p>
+      <w:pPr>
+        <w:rPr>
+          <w:rFonts w:cs="Times New Roman"/>
+        </w:rPr>
+      </w:pPr>
+    </w:p>
+    <w:p>
+      <w:pPr>
+        <w:pStyle w:val="Heading2"/>
+      </w:pPr>
+      <w:bookmarkStart w:id="88" w:name="_Toc90998870"/>
+      <w:bookmarkStart w:id="89" w:name="_Toc90464016"/>
+      <w:bookmarkStart w:id="90" w:name="_Toc90998755"/>
+      <w:bookmarkStart w:id="91" w:name="_Toc91001538"/>
+      <w:r>
+        <w:t>S</w:t>
+      </w:r>
       <w:bookmarkEnd w:id="88"/>
-    </w:p>
-    <w:p>
-      <w:pPr>
-        <w:rPr>
-          <w:rFonts w:cs="Times New Roman"/>
-        </w:rPr>
-      </w:pPr>
-    </w:p>
-    <w:p>
-      <w:pPr>
-        <w:pStyle w:val="Heading2"/>
-      </w:pPr>
-      <w:bookmarkStart w:id="89" w:name="_Toc90998870"/>
-      <w:bookmarkStart w:id="90" w:name="_Toc90464016"/>
-      <w:bookmarkStart w:id="91" w:name="_Toc90998755"/>
-      <w:bookmarkStart w:id="92" w:name="_Toc91001538"/>
-      <w:r>
-        <w:t>S</w:t>
-      </w:r>
       <w:bookmarkEnd w:id="89"/>
       <w:bookmarkEnd w:id="90"/>
+      <w:r>
+        <w:t>OFTWARE DEVELOPMENT APPROACH</w:t>
+      </w:r>
       <w:bookmarkEnd w:id="91"/>
-      <w:r>
-        <w:t>OFTWARE DEVELOPMENT APPROACH</w:t>
-      </w:r>
-      <w:bookmarkEnd w:id="92"/>
     </w:p>
     <w:p>
       <w:pPr>
@@ -4969,12 +5387,12 @@
       <w:pPr>
         <w:pStyle w:val="Heading2"/>
       </w:pPr>
-      <w:bookmarkStart w:id="93" w:name="_Toc91001539"/>
+      <w:bookmarkStart w:id="92" w:name="_Toc91001539"/>
       <w:r>
         <w:lastRenderedPageBreak/>
         <w:t>PROJECT TOOLS</w:t>
       </w:r>
-      <w:bookmarkEnd w:id="93"/>
+      <w:bookmarkEnd w:id="92"/>
     </w:p>
     <w:p>
       <w:pPr>
@@ -5123,41 +5541,41 @@
       <w:pPr>
         <w:pStyle w:val="Heading1"/>
       </w:pPr>
-      <w:bookmarkStart w:id="94" w:name="_Toc91001541"/>
-      <w:bookmarkStart w:id="95" w:name="_Toc90998872"/>
-      <w:bookmarkStart w:id="96" w:name="_Toc90998757"/>
-      <w:bookmarkStart w:id="97" w:name="_Toc90464019"/>
+      <w:bookmarkStart w:id="93" w:name="_Toc91001541"/>
+      <w:bookmarkStart w:id="94" w:name="_Toc90998872"/>
+      <w:bookmarkStart w:id="95" w:name="_Toc90998757"/>
+      <w:bookmarkStart w:id="96" w:name="_Toc90464019"/>
       <w:r>
         <w:lastRenderedPageBreak/>
         <w:t>PROJECT REQUIREMENTS</w:t>
       </w:r>
+      <w:bookmarkEnd w:id="93"/>
       <w:bookmarkEnd w:id="94"/>
       <w:bookmarkEnd w:id="95"/>
       <w:bookmarkEnd w:id="96"/>
+    </w:p>
+    <w:p>
+      <w:pPr>
+        <w:rPr>
+          <w:rFonts w:cs="Times New Roman"/>
+        </w:rPr>
+      </w:pPr>
+    </w:p>
+    <w:p>
+      <w:pPr>
+        <w:pStyle w:val="Heading2"/>
+      </w:pPr>
+      <w:bookmarkStart w:id="97" w:name="_Toc91001542"/>
+      <w:bookmarkStart w:id="98" w:name="_Toc90998873"/>
+      <w:bookmarkStart w:id="99" w:name="_Toc90998758"/>
+      <w:bookmarkStart w:id="100" w:name="_Toc90464020"/>
+      <w:r>
+        <w:t>HARDWARE SPECIFICATIONS</w:t>
+      </w:r>
       <w:bookmarkEnd w:id="97"/>
-    </w:p>
-    <w:p>
-      <w:pPr>
-        <w:rPr>
-          <w:rFonts w:cs="Times New Roman"/>
-        </w:rPr>
-      </w:pPr>
-    </w:p>
-    <w:p>
-      <w:pPr>
-        <w:pStyle w:val="Heading2"/>
-      </w:pPr>
-      <w:bookmarkStart w:id="98" w:name="_Toc91001542"/>
-      <w:bookmarkStart w:id="99" w:name="_Toc90998873"/>
-      <w:bookmarkStart w:id="100" w:name="_Toc90998758"/>
-      <w:bookmarkStart w:id="101" w:name="_Toc90464020"/>
-      <w:r>
-        <w:t>HARDWARE SPECIFICATIONS</w:t>
-      </w:r>
       <w:bookmarkEnd w:id="98"/>
       <w:bookmarkEnd w:id="99"/>
       <w:bookmarkEnd w:id="100"/>
-      <w:bookmarkEnd w:id="101"/>
     </w:p>
     <w:p>
       <w:pPr>
@@ -5278,17 +5696,17 @@
       <w:pPr>
         <w:pStyle w:val="Heading2"/>
       </w:pPr>
-      <w:bookmarkStart w:id="102" w:name="_Toc91001543"/>
-      <w:bookmarkStart w:id="103" w:name="_Toc90998874"/>
-      <w:bookmarkStart w:id="104" w:name="_Toc90998759"/>
-      <w:bookmarkStart w:id="105" w:name="_Toc90464021"/>
+      <w:bookmarkStart w:id="101" w:name="_Toc91001543"/>
+      <w:bookmarkStart w:id="102" w:name="_Toc90998874"/>
+      <w:bookmarkStart w:id="103" w:name="_Toc90998759"/>
+      <w:bookmarkStart w:id="104" w:name="_Toc90464021"/>
       <w:r>
         <w:t>SOFTWARE SPECIFICATIONS</w:t>
       </w:r>
+      <w:bookmarkEnd w:id="101"/>
       <w:bookmarkEnd w:id="102"/>
       <w:bookmarkEnd w:id="103"/>
       <w:bookmarkEnd w:id="104"/>
-      <w:bookmarkEnd w:id="105"/>
     </w:p>
     <w:p>
       <w:pPr>
@@ -5355,16 +5773,16 @@
         <w:pStyle w:val="Heading1"/>
         <w:jc w:val="both"/>
       </w:pPr>
-      <w:bookmarkStart w:id="106" w:name="_Toc91001544"/>
-      <w:bookmarkStart w:id="107" w:name="_Toc90998875"/>
-      <w:bookmarkStart w:id="108" w:name="_Toc90998760"/>
+      <w:bookmarkStart w:id="105" w:name="_Toc91001544"/>
+      <w:bookmarkStart w:id="106" w:name="_Toc90998875"/>
+      <w:bookmarkStart w:id="107" w:name="_Toc90998760"/>
       <w:r>
         <w:lastRenderedPageBreak/>
         <w:t>EXPECTED OUTCOM</w:t>
       </w:r>
+      <w:bookmarkEnd w:id="105"/>
       <w:bookmarkEnd w:id="106"/>
       <w:bookmarkEnd w:id="107"/>
-      <w:bookmarkEnd w:id="108"/>
       <w:r>
         <w:t>E</w:t>
       </w:r>
@@ -5398,16 +5816,16 @@
       <w:pPr>
         <w:pStyle w:val="Heading1"/>
       </w:pPr>
-      <w:bookmarkStart w:id="109" w:name="_Toc91001545"/>
-      <w:bookmarkStart w:id="110" w:name="_Toc90998871"/>
-      <w:bookmarkStart w:id="111" w:name="_Toc90998756"/>
+      <w:bookmarkStart w:id="108" w:name="_Toc91001545"/>
+      <w:bookmarkStart w:id="109" w:name="_Toc90998871"/>
+      <w:bookmarkStart w:id="110" w:name="_Toc90998756"/>
       <w:r>
         <w:lastRenderedPageBreak/>
         <w:t>SCHEDULING</w:t>
       </w:r>
+      <w:bookmarkEnd w:id="108"/>
       <w:bookmarkEnd w:id="109"/>
       <w:bookmarkEnd w:id="110"/>
-      <w:bookmarkEnd w:id="111"/>
       <w:r>
         <w:t xml:space="preserve"> </w:t>
       </w:r>
@@ -5471,18 +5889,18 @@
       <w:pPr>
         <w:pStyle w:val="Heading1"/>
       </w:pPr>
-      <w:bookmarkStart w:id="112" w:name="_Toc91001546"/>
-      <w:bookmarkStart w:id="113" w:name="_Toc90998876"/>
-      <w:bookmarkStart w:id="114" w:name="_Toc90998761"/>
-      <w:bookmarkStart w:id="115" w:name="_Toc90464022"/>
+      <w:bookmarkStart w:id="111" w:name="_Toc91001546"/>
+      <w:bookmarkStart w:id="112" w:name="_Toc90998876"/>
+      <w:bookmarkStart w:id="113" w:name="_Toc90998761"/>
+      <w:bookmarkStart w:id="114" w:name="_Toc90464022"/>
       <w:r>
         <w:lastRenderedPageBreak/>
         <w:t>CONCLUSION</w:t>
       </w:r>
+      <w:bookmarkEnd w:id="111"/>
       <w:bookmarkEnd w:id="112"/>
       <w:bookmarkEnd w:id="113"/>
       <w:bookmarkEnd w:id="114"/>
-      <w:bookmarkEnd w:id="115"/>
     </w:p>
     <w:p>
       <w:pPr>
@@ -5677,18 +6095,18 @@
       <w:pPr>
         <w:pStyle w:val="Heading1"/>
       </w:pPr>
-      <w:bookmarkStart w:id="116" w:name="_Toc91001547"/>
-      <w:bookmarkStart w:id="117" w:name="_Toc90998877"/>
-      <w:bookmarkStart w:id="118" w:name="_Toc90998762"/>
-      <w:bookmarkStart w:id="119" w:name="_Toc90464023"/>
+      <w:bookmarkStart w:id="115" w:name="_Toc91001547"/>
+      <w:bookmarkStart w:id="116" w:name="_Toc90998877"/>
+      <w:bookmarkStart w:id="117" w:name="_Toc90998762"/>
+      <w:bookmarkStart w:id="118" w:name="_Toc90464023"/>
       <w:r>
         <w:lastRenderedPageBreak/>
         <w:t>REFERENCES/BIBLIOGRAPHY</w:t>
       </w:r>
+      <w:bookmarkEnd w:id="115"/>
       <w:bookmarkEnd w:id="116"/>
       <w:bookmarkEnd w:id="117"/>
       <w:bookmarkEnd w:id="118"/>
-      <w:bookmarkEnd w:id="119"/>
     </w:p>
     <w:p>
       <w:pPr>
@@ -5729,7 +6147,7 @@
 </file>
 
 <file path=word/endnotes.xml><?xml version="1.0" encoding="utf-8"?>
-<w:endnotes xmlns:wpc="http://schemas.microsoft.com/office/word/2010/wordprocessingCanvas" xmlns:cx="http://schemas.microsoft.com/office/drawing/2014/chartex" xmlns:cx1="http://schemas.microsoft.com/office/drawing/2015/9/8/chartex" xmlns:cx2="http://schemas.microsoft.com/office/drawing/2015/10/21/chartex" xmlns:cx3="http://schemas.microsoft.com/office/drawing/2016/5/9/chartex" xmlns:cx4="http://schemas.microsoft.com/office/drawing/2016/5/10/chartex" xmlns:cx5="http://schemas.microsoft.com/office/drawing/2016/5/11/chartex" xmlns:cx6="http://schemas.microsoft.com/office/drawing/2016/5/12/chartex" xmlns:cx7="http://schemas.microsoft.com/office/drawing/2016/5/13/chartex" xmlns:cx8="http://schemas.microsoft.com/office/drawing/2016/5/14/chartex" xmlns:mc="http://schemas.openxmlformats.org/markup-compatibility/2006" xmlns:aink="http://schemas.microsoft.com/office/drawing/2016/ink" xmlns:am3d="http://schemas.microsoft.com/office/drawing/2017/model3d" xmlns:o="urn:schemas-microsoft-com:office:office" xmlns:r="http://schemas.openxmlformats.org/officeDocument/2006/relationships" xmlns:m="http://schemas.openxmlformats.org/officeDocument/2006/math" xmlns:v="urn:schemas-microsoft-com:vml" xmlns:wp14="http://schemas.microsoft.com/office/word/2010/wordprocessingDrawing" xmlns:wp="http://schemas.openxmlformats.org/drawingml/2006/wordprocessingDrawing" xmlns:w10="urn:schemas-microsoft-com:office:word" xmlns:w="http://schemas.openxmlformats.org/wordprocessingml/2006/main" xmlns:w14="http://schemas.microsoft.com/office/word/2010/wordml" xmlns:w15="http://schemas.microsoft.com/office/word/2012/wordml" xmlns:w16cid="http://schemas.microsoft.com/office/word/2016/wordml/cid" xmlns:w16se="http://schemas.microsoft.com/office/word/2015/wordml/symex" xmlns:wpg="http://schemas.microsoft.com/office/word/2010/wordprocessingGroup" xmlns:wpi="http://schemas.microsoft.com/office/word/2010/wordprocessingInk" xmlns:wne="http://schemas.microsoft.com/office/word/2006/wordml" xmlns:wps="http://schemas.microsoft.com/office/word/2010/wordprocessingShape" mc:Ignorable="w14 w15 w16se w16cid wp14">
+<w:endnotes xmlns:wpc="http://schemas.microsoft.com/office/word/2010/wordprocessingCanvas" xmlns:cx="http://schemas.microsoft.com/office/drawing/2014/chartex" xmlns:cx1="http://schemas.microsoft.com/office/drawing/2015/9/8/chartex" xmlns:cx2="http://schemas.microsoft.com/office/drawing/2015/10/21/chartex" xmlns:cx3="http://schemas.microsoft.com/office/drawing/2016/5/9/chartex" xmlns:cx4="http://schemas.microsoft.com/office/drawing/2016/5/10/chartex" xmlns:cx5="http://schemas.microsoft.com/office/drawing/2016/5/11/chartex" xmlns:cx6="http://schemas.microsoft.com/office/drawing/2016/5/12/chartex" xmlns:cx7="http://schemas.microsoft.com/office/drawing/2016/5/13/chartex" xmlns:cx8="http://schemas.microsoft.com/office/drawing/2016/5/14/chartex" xmlns:mc="http://schemas.openxmlformats.org/markup-compatibility/2006" xmlns:aink="http://schemas.microsoft.com/office/drawing/2016/ink" xmlns:am3d="http://schemas.microsoft.com/office/drawing/2017/model3d" xmlns:o="urn:schemas-microsoft-com:office:office" xmlns:r="http://schemas.openxmlformats.org/officeDocument/2006/relationships" xmlns:m="http://schemas.openxmlformats.org/officeDocument/2006/math" xmlns:v="urn:schemas-microsoft-com:vml" xmlns:wp14="http://schemas.microsoft.com/office/word/2010/wordprocessingDrawing" xmlns:wp="http://schemas.openxmlformats.org/drawingml/2006/wordprocessingDrawing" xmlns:w10="urn:schemas-microsoft-com:office:word" xmlns:w="http://schemas.openxmlformats.org/wordprocessingml/2006/main" xmlns:w14="http://schemas.microsoft.com/office/word/2010/wordml" xmlns:w15="http://schemas.microsoft.com/office/word/2012/wordml" xmlns:w16cex="http://schemas.microsoft.com/office/word/2018/wordml/cex" xmlns:w16cid="http://schemas.microsoft.com/office/word/2016/wordml/cid" xmlns:w16="http://schemas.microsoft.com/office/word/2018/wordml" xmlns:w16se="http://schemas.microsoft.com/office/word/2015/wordml/symex" xmlns:wpg="http://schemas.microsoft.com/office/word/2010/wordprocessingGroup" xmlns:wpi="http://schemas.microsoft.com/office/word/2010/wordprocessingInk" xmlns:wne="http://schemas.microsoft.com/office/word/2006/wordml" xmlns:wps="http://schemas.microsoft.com/office/word/2010/wordprocessingShape" mc:Ignorable="w14 w15 w16se w16cid w16 w16cex wp14">
   <w:endnote w:type="separator" w:id="-1">
     <w:p>
       <w:pPr>
@@ -5754,7 +6172,7 @@
 </file>
 
 <file path=word/footer1.xml><?xml version="1.0" encoding="utf-8"?>
-<w:ftr xmlns:wpc="http://schemas.microsoft.com/office/word/2010/wordprocessingCanvas" xmlns:cx="http://schemas.microsoft.com/office/drawing/2014/chartex" xmlns:cx1="http://schemas.microsoft.com/office/drawing/2015/9/8/chartex" xmlns:cx2="http://schemas.microsoft.com/office/drawing/2015/10/21/chartex" xmlns:cx3="http://schemas.microsoft.com/office/drawing/2016/5/9/chartex" xmlns:cx4="http://schemas.microsoft.com/office/drawing/2016/5/10/chartex" xmlns:cx5="http://schemas.microsoft.com/office/drawing/2016/5/11/chartex" xmlns:cx6="http://schemas.microsoft.com/office/drawing/2016/5/12/chartex" xmlns:cx7="http://schemas.microsoft.com/office/drawing/2016/5/13/chartex" xmlns:cx8="http://schemas.microsoft.com/office/drawing/2016/5/14/chartex" xmlns:mc="http://schemas.openxmlformats.org/markup-compatibility/2006" xmlns:aink="http://schemas.microsoft.com/office/drawing/2016/ink" xmlns:am3d="http://schemas.microsoft.com/office/drawing/2017/model3d" xmlns:o="urn:schemas-microsoft-com:office:office" xmlns:r="http://schemas.openxmlformats.org/officeDocument/2006/relationships" xmlns:m="http://schemas.openxmlformats.org/officeDocument/2006/math" xmlns:v="urn:schemas-microsoft-com:vml" xmlns:wp14="http://schemas.microsoft.com/office/word/2010/wordprocessingDrawing" xmlns:wp="http://schemas.openxmlformats.org/drawingml/2006/wordprocessingDrawing" xmlns:w10="urn:schemas-microsoft-com:office:word" xmlns:w="http://schemas.openxmlformats.org/wordprocessingml/2006/main" xmlns:w14="http://schemas.microsoft.com/office/word/2010/wordml" xmlns:w15="http://schemas.microsoft.com/office/word/2012/wordml" xmlns:w16cid="http://schemas.microsoft.com/office/word/2016/wordml/cid" xmlns:w16se="http://schemas.microsoft.com/office/word/2015/wordml/symex" xmlns:wpg="http://schemas.microsoft.com/office/word/2010/wordprocessingGroup" xmlns:wpi="http://schemas.microsoft.com/office/word/2010/wordprocessingInk" xmlns:wne="http://schemas.microsoft.com/office/word/2006/wordml" xmlns:wps="http://schemas.microsoft.com/office/word/2010/wordprocessingShape" mc:Ignorable="w14 w15 w16se w16cid wp14">
+<w:ftr xmlns:wpc="http://schemas.microsoft.com/office/word/2010/wordprocessingCanvas" xmlns:cx="http://schemas.microsoft.com/office/drawing/2014/chartex" xmlns:cx1="http://schemas.microsoft.com/office/drawing/2015/9/8/chartex" xmlns:cx2="http://schemas.microsoft.com/office/drawing/2015/10/21/chartex" xmlns:cx3="http://schemas.microsoft.com/office/drawing/2016/5/9/chartex" xmlns:cx4="http://schemas.microsoft.com/office/drawing/2016/5/10/chartex" xmlns:cx5="http://schemas.microsoft.com/office/drawing/2016/5/11/chartex" xmlns:cx6="http://schemas.microsoft.com/office/drawing/2016/5/12/chartex" xmlns:cx7="http://schemas.microsoft.com/office/drawing/2016/5/13/chartex" xmlns:cx8="http://schemas.microsoft.com/office/drawing/2016/5/14/chartex" xmlns:mc="http://schemas.openxmlformats.org/markup-compatibility/2006" xmlns:aink="http://schemas.microsoft.com/office/drawing/2016/ink" xmlns:am3d="http://schemas.microsoft.com/office/drawing/2017/model3d" xmlns:o="urn:schemas-microsoft-com:office:office" xmlns:r="http://schemas.openxmlformats.org/officeDocument/2006/relationships" xmlns:m="http://schemas.openxmlformats.org/officeDocument/2006/math" xmlns:v="urn:schemas-microsoft-com:vml" xmlns:wp14="http://schemas.microsoft.com/office/word/2010/wordprocessingDrawing" xmlns:wp="http://schemas.openxmlformats.org/drawingml/2006/wordprocessingDrawing" xmlns:w10="urn:schemas-microsoft-com:office:word" xmlns:w="http://schemas.openxmlformats.org/wordprocessingml/2006/main" xmlns:w14="http://schemas.microsoft.com/office/word/2010/wordml" xmlns:w15="http://schemas.microsoft.com/office/word/2012/wordml" xmlns:w16cex="http://schemas.microsoft.com/office/word/2018/wordml/cex" xmlns:w16cid="http://schemas.microsoft.com/office/word/2016/wordml/cid" xmlns:w16="http://schemas.microsoft.com/office/word/2018/wordml" xmlns:w16se="http://schemas.microsoft.com/office/word/2015/wordml/symex" xmlns:wpg="http://schemas.microsoft.com/office/word/2010/wordprocessingGroup" xmlns:wpi="http://schemas.microsoft.com/office/word/2010/wordprocessingInk" xmlns:wne="http://schemas.microsoft.com/office/word/2006/wordml" xmlns:wps="http://schemas.microsoft.com/office/word/2010/wordprocessingShape" mc:Ignorable="w14 w15 w16se w16cid w16 w16cex wp14">
   <w:sdt>
     <w:sdtPr>
       <w:id w:val="1006465785"/>
@@ -5801,7 +6219,7 @@
 </file>
 
 <file path=word/footer2.xml><?xml version="1.0" encoding="utf-8"?>
-<w:ftr xmlns:wpc="http://schemas.microsoft.com/office/word/2010/wordprocessingCanvas" xmlns:cx="http://schemas.microsoft.com/office/drawing/2014/chartex" xmlns:cx1="http://schemas.microsoft.com/office/drawing/2015/9/8/chartex" xmlns:cx2="http://schemas.microsoft.com/office/drawing/2015/10/21/chartex" xmlns:cx3="http://schemas.microsoft.com/office/drawing/2016/5/9/chartex" xmlns:cx4="http://schemas.microsoft.com/office/drawing/2016/5/10/chartex" xmlns:cx5="http://schemas.microsoft.com/office/drawing/2016/5/11/chartex" xmlns:cx6="http://schemas.microsoft.com/office/drawing/2016/5/12/chartex" xmlns:cx7="http://schemas.microsoft.com/office/drawing/2016/5/13/chartex" xmlns:cx8="http://schemas.microsoft.com/office/drawing/2016/5/14/chartex" xmlns:mc="http://schemas.openxmlformats.org/markup-compatibility/2006" xmlns:aink="http://schemas.microsoft.com/office/drawing/2016/ink" xmlns:am3d="http://schemas.microsoft.com/office/drawing/2017/model3d" xmlns:o="urn:schemas-microsoft-com:office:office" xmlns:r="http://schemas.openxmlformats.org/officeDocument/2006/relationships" xmlns:m="http://schemas.openxmlformats.org/officeDocument/2006/math" xmlns:v="urn:schemas-microsoft-com:vml" xmlns:wp14="http://schemas.microsoft.com/office/word/2010/wordprocessingDrawing" xmlns:wp="http://schemas.openxmlformats.org/drawingml/2006/wordprocessingDrawing" xmlns:w10="urn:schemas-microsoft-com:office:word" xmlns:w="http://schemas.openxmlformats.org/wordprocessingml/2006/main" xmlns:w14="http://schemas.microsoft.com/office/word/2010/wordml" xmlns:w15="http://schemas.microsoft.com/office/word/2012/wordml" xmlns:w16cid="http://schemas.microsoft.com/office/word/2016/wordml/cid" xmlns:w16se="http://schemas.microsoft.com/office/word/2015/wordml/symex" xmlns:wpg="http://schemas.microsoft.com/office/word/2010/wordprocessingGroup" xmlns:wpi="http://schemas.microsoft.com/office/word/2010/wordprocessingInk" xmlns:wne="http://schemas.microsoft.com/office/word/2006/wordml" xmlns:wps="http://schemas.microsoft.com/office/word/2010/wordprocessingShape" mc:Ignorable="w14 w15 w16se w16cid wp14">
+<w:ftr xmlns:wpc="http://schemas.microsoft.com/office/word/2010/wordprocessingCanvas" xmlns:cx="http://schemas.microsoft.com/office/drawing/2014/chartex" xmlns:cx1="http://schemas.microsoft.com/office/drawing/2015/9/8/chartex" xmlns:cx2="http://schemas.microsoft.com/office/drawing/2015/10/21/chartex" xmlns:cx3="http://schemas.microsoft.com/office/drawing/2016/5/9/chartex" xmlns:cx4="http://schemas.microsoft.com/office/drawing/2016/5/10/chartex" xmlns:cx5="http://schemas.microsoft.com/office/drawing/2016/5/11/chartex" xmlns:cx6="http://schemas.microsoft.com/office/drawing/2016/5/12/chartex" xmlns:cx7="http://schemas.microsoft.com/office/drawing/2016/5/13/chartex" xmlns:cx8="http://schemas.microsoft.com/office/drawing/2016/5/14/chartex" xmlns:mc="http://schemas.openxmlformats.org/markup-compatibility/2006" xmlns:aink="http://schemas.microsoft.com/office/drawing/2016/ink" xmlns:am3d="http://schemas.microsoft.com/office/drawing/2017/model3d" xmlns:o="urn:schemas-microsoft-com:office:office" xmlns:r="http://schemas.openxmlformats.org/officeDocument/2006/relationships" xmlns:m="http://schemas.openxmlformats.org/officeDocument/2006/math" xmlns:v="urn:schemas-microsoft-com:vml" xmlns:wp14="http://schemas.microsoft.com/office/word/2010/wordprocessingDrawing" xmlns:wp="http://schemas.openxmlformats.org/drawingml/2006/wordprocessingDrawing" xmlns:w10="urn:schemas-microsoft-com:office:word" xmlns:w="http://schemas.openxmlformats.org/wordprocessingml/2006/main" xmlns:w14="http://schemas.microsoft.com/office/word/2010/wordml" xmlns:w15="http://schemas.microsoft.com/office/word/2012/wordml" xmlns:w16cex="http://schemas.microsoft.com/office/word/2018/wordml/cex" xmlns:w16cid="http://schemas.microsoft.com/office/word/2016/wordml/cid" xmlns:w16="http://schemas.microsoft.com/office/word/2018/wordml" xmlns:w16se="http://schemas.microsoft.com/office/word/2015/wordml/symex" xmlns:wpg="http://schemas.microsoft.com/office/word/2010/wordprocessingGroup" xmlns:wpi="http://schemas.microsoft.com/office/word/2010/wordprocessingInk" xmlns:wne="http://schemas.microsoft.com/office/word/2006/wordml" xmlns:wps="http://schemas.microsoft.com/office/word/2010/wordprocessingShape" mc:Ignorable="w14 w15 w16se w16cid w16 w16cex wp14">
   <w:sdt>
     <w:sdtPr>
       <w:id w:val="858238330"/>
@@ -5848,7 +6266,7 @@
 </file>
 
 <file path=word/footnotes.xml><?xml version="1.0" encoding="utf-8"?>
-<w:footnotes xmlns:wpc="http://schemas.microsoft.com/office/word/2010/wordprocessingCanvas" xmlns:cx="http://schemas.microsoft.com/office/drawing/2014/chartex" xmlns:cx1="http://schemas.microsoft.com/office/drawing/2015/9/8/chartex" xmlns:cx2="http://schemas.microsoft.com/office/drawing/2015/10/21/chartex" xmlns:cx3="http://schemas.microsoft.com/office/drawing/2016/5/9/chartex" xmlns:cx4="http://schemas.microsoft.com/office/drawing/2016/5/10/chartex" xmlns:cx5="http://schemas.microsoft.com/office/drawing/2016/5/11/chartex" xmlns:cx6="http://schemas.microsoft.com/office/drawing/2016/5/12/chartex" xmlns:cx7="http://schemas.microsoft.com/office/drawing/2016/5/13/chartex" xmlns:cx8="http://schemas.microsoft.com/office/drawing/2016/5/14/chartex" xmlns:mc="http://schemas.openxmlformats.org/markup-compatibility/2006" xmlns:aink="http://schemas.microsoft.com/office/drawing/2016/ink" xmlns:am3d="http://schemas.microsoft.com/office/drawing/2017/model3d" xmlns:o="urn:schemas-microsoft-com:office:office" xmlns:r="http://schemas.openxmlformats.org/officeDocument/2006/relationships" xmlns:m="http://schemas.openxmlformats.org/officeDocument/2006/math" xmlns:v="urn:schemas-microsoft-com:vml" xmlns:wp14="http://schemas.microsoft.com/office/word/2010/wordprocessingDrawing" xmlns:wp="http://schemas.openxmlformats.org/drawingml/2006/wordprocessingDrawing" xmlns:w10="urn:schemas-microsoft-com:office:word" xmlns:w="http://schemas.openxmlformats.org/wordprocessingml/2006/main" xmlns:w14="http://schemas.microsoft.com/office/word/2010/wordml" xmlns:w15="http://schemas.microsoft.com/office/word/2012/wordml" xmlns:w16cid="http://schemas.microsoft.com/office/word/2016/wordml/cid" xmlns:w16se="http://schemas.microsoft.com/office/word/2015/wordml/symex" xmlns:wpg="http://schemas.microsoft.com/office/word/2010/wordprocessingGroup" xmlns:wpi="http://schemas.microsoft.com/office/word/2010/wordprocessingInk" xmlns:wne="http://schemas.microsoft.com/office/word/2006/wordml" xmlns:wps="http://schemas.microsoft.com/office/word/2010/wordprocessingShape" mc:Ignorable="w14 w15 w16se w16cid wp14">
+<w:footnotes xmlns:wpc="http://schemas.microsoft.com/office/word/2010/wordprocessingCanvas" xmlns:cx="http://schemas.microsoft.com/office/drawing/2014/chartex" xmlns:cx1="http://schemas.microsoft.com/office/drawing/2015/9/8/chartex" xmlns:cx2="http://schemas.microsoft.com/office/drawing/2015/10/21/chartex" xmlns:cx3="http://schemas.microsoft.com/office/drawing/2016/5/9/chartex" xmlns:cx4="http://schemas.microsoft.com/office/drawing/2016/5/10/chartex" xmlns:cx5="http://schemas.microsoft.com/office/drawing/2016/5/11/chartex" xmlns:cx6="http://schemas.microsoft.com/office/drawing/2016/5/12/chartex" xmlns:cx7="http://schemas.microsoft.com/office/drawing/2016/5/13/chartex" xmlns:cx8="http://schemas.microsoft.com/office/drawing/2016/5/14/chartex" xmlns:mc="http://schemas.openxmlformats.org/markup-compatibility/2006" xmlns:aink="http://schemas.microsoft.com/office/drawing/2016/ink" xmlns:am3d="http://schemas.microsoft.com/office/drawing/2017/model3d" xmlns:o="urn:schemas-microsoft-com:office:office" xmlns:r="http://schemas.openxmlformats.org/officeDocument/2006/relationships" xmlns:m="http://schemas.openxmlformats.org/officeDocument/2006/math" xmlns:v="urn:schemas-microsoft-com:vml" xmlns:wp14="http://schemas.microsoft.com/office/word/2010/wordprocessingDrawing" xmlns:wp="http://schemas.openxmlformats.org/drawingml/2006/wordprocessingDrawing" xmlns:w10="urn:schemas-microsoft-com:office:word" xmlns:w="http://schemas.openxmlformats.org/wordprocessingml/2006/main" xmlns:w14="http://schemas.microsoft.com/office/word/2010/wordml" xmlns:w15="http://schemas.microsoft.com/office/word/2012/wordml" xmlns:w16cex="http://schemas.microsoft.com/office/word/2018/wordml/cex" xmlns:w16cid="http://schemas.microsoft.com/office/word/2016/wordml/cid" xmlns:w16="http://schemas.microsoft.com/office/word/2018/wordml" xmlns:w16se="http://schemas.microsoft.com/office/word/2015/wordml/symex" xmlns:wpg="http://schemas.microsoft.com/office/word/2010/wordprocessingGroup" xmlns:wpi="http://schemas.microsoft.com/office/word/2010/wordprocessingInk" xmlns:wne="http://schemas.microsoft.com/office/word/2006/wordml" xmlns:wps="http://schemas.microsoft.com/office/word/2010/wordprocessingShape" mc:Ignorable="w14 w15 w16se w16cid w16 w16cex wp14">
   <w:footnote w:type="separator" w:id="-1">
     <w:p>
       <w:pPr>
@@ -5873,11 +6291,11 @@
 </file>
 
 <file path=word/numbering.xml><?xml version="1.0" encoding="utf-8"?>
-<w:numbering xmlns:wpc="http://schemas.microsoft.com/office/word/2010/wordprocessingCanvas" xmlns:cx="http://schemas.microsoft.com/office/drawing/2014/chartex" xmlns:cx1="http://schemas.microsoft.com/office/drawing/2015/9/8/chartex" xmlns:cx2="http://schemas.microsoft.com/office/drawing/2015/10/21/chartex" xmlns:cx3="http://schemas.microsoft.com/office/drawing/2016/5/9/chartex" xmlns:cx4="http://schemas.microsoft.com/office/drawing/2016/5/10/chartex" xmlns:cx5="http://schemas.microsoft.com/office/drawing/2016/5/11/chartex" xmlns:cx6="http://schemas.microsoft.com/office/drawing/2016/5/12/chartex" xmlns:cx7="http://schemas.microsoft.com/office/drawing/2016/5/13/chartex" xmlns:cx8="http://schemas.microsoft.com/office/drawing/2016/5/14/chartex" xmlns:mc="http://schemas.openxmlformats.org/markup-compatibility/2006" xmlns:aink="http://schemas.microsoft.com/office/drawing/2016/ink" xmlns:am3d="http://schemas.microsoft.com/office/drawing/2017/model3d" xmlns:o="urn:schemas-microsoft-com:office:office" xmlns:r="http://schemas.openxmlformats.org/officeDocument/2006/relationships" xmlns:m="http://schemas.openxmlformats.org/officeDocument/2006/math" xmlns:v="urn:schemas-microsoft-com:vml" xmlns:wp14="http://schemas.microsoft.com/office/word/2010/wordprocessingDrawing" xmlns:wp="http://schemas.openxmlformats.org/drawingml/2006/wordprocessingDrawing" xmlns:w10="urn:schemas-microsoft-com:office:word" xmlns:w="http://schemas.openxmlformats.org/wordprocessingml/2006/main" xmlns:w14="http://schemas.microsoft.com/office/word/2010/wordml" xmlns:w15="http://schemas.microsoft.com/office/word/2012/wordml" xmlns:w16cid="http://schemas.microsoft.com/office/word/2016/wordml/cid" xmlns:w16se="http://schemas.microsoft.com/office/word/2015/wordml/symex" xmlns:wpg="http://schemas.microsoft.com/office/word/2010/wordprocessingGroup" xmlns:wpi="http://schemas.microsoft.com/office/word/2010/wordprocessingInk" xmlns:wne="http://schemas.microsoft.com/office/word/2006/wordml" xmlns:wps="http://schemas.microsoft.com/office/word/2010/wordprocessingShape" mc:Ignorable="w14 w15 w16se w16cid wp14">
+<w:numbering xmlns:wpc="http://schemas.microsoft.com/office/word/2010/wordprocessingCanvas" xmlns:cx="http://schemas.microsoft.com/office/drawing/2014/chartex" xmlns:cx1="http://schemas.microsoft.com/office/drawing/2015/9/8/chartex" xmlns:cx2="http://schemas.microsoft.com/office/drawing/2015/10/21/chartex" xmlns:cx3="http://schemas.microsoft.com/office/drawing/2016/5/9/chartex" xmlns:cx4="http://schemas.microsoft.com/office/drawing/2016/5/10/chartex" xmlns:cx5="http://schemas.microsoft.com/office/drawing/2016/5/11/chartex" xmlns:cx6="http://schemas.microsoft.com/office/drawing/2016/5/12/chartex" xmlns:cx7="http://schemas.microsoft.com/office/drawing/2016/5/13/chartex" xmlns:cx8="http://schemas.microsoft.com/office/drawing/2016/5/14/chartex" xmlns:mc="http://schemas.openxmlformats.org/markup-compatibility/2006" xmlns:aink="http://schemas.microsoft.com/office/drawing/2016/ink" xmlns:am3d="http://schemas.microsoft.com/office/drawing/2017/model3d" xmlns:o="urn:schemas-microsoft-com:office:office" xmlns:r="http://schemas.openxmlformats.org/officeDocument/2006/relationships" xmlns:m="http://schemas.openxmlformats.org/officeDocument/2006/math" xmlns:v="urn:schemas-microsoft-com:vml" xmlns:wp14="http://schemas.microsoft.com/office/word/2010/wordprocessingDrawing" xmlns:wp="http://schemas.openxmlformats.org/drawingml/2006/wordprocessingDrawing" xmlns:w10="urn:schemas-microsoft-com:office:word" xmlns:w="http://schemas.openxmlformats.org/wordprocessingml/2006/main" xmlns:w14="http://schemas.microsoft.com/office/word/2010/wordml" xmlns:w15="http://schemas.microsoft.com/office/word/2012/wordml" xmlns:w16cex="http://schemas.microsoft.com/office/word/2018/wordml/cex" xmlns:w16cid="http://schemas.microsoft.com/office/word/2016/wordml/cid" xmlns:w16="http://schemas.microsoft.com/office/word/2018/wordml" xmlns:w16se="http://schemas.microsoft.com/office/word/2015/wordml/symex" xmlns:wpg="http://schemas.microsoft.com/office/word/2010/wordprocessingGroup" xmlns:wpi="http://schemas.microsoft.com/office/word/2010/wordprocessingInk" xmlns:wne="http://schemas.microsoft.com/office/word/2006/wordml" xmlns:wps="http://schemas.microsoft.com/office/word/2010/wordprocessingShape" mc:Ignorable="w14 w15 w16se w16cid w16 w16cex wp14">
   <w:abstractNum w:abstractNumId="0" w15:restartNumberingAfterBreak="0">
     <w:nsid w:val="0AE94BBF"/>
     <w:multiLevelType w:val="multilevel"/>
-    <w:tmpl w:val="2452D078"/>
+    <w:tmpl w:val="CDFE0C58"/>
     <w:lvl w:ilvl="0">
       <w:start w:val="1"/>
       <w:numFmt w:val="lowerLetter"/>
@@ -5890,8 +6308,8 @@
         <w:ind w:left="1080" w:hanging="360"/>
       </w:pPr>
       <w:rPr>
-        <w:b w:val="0"/>
-        <w:bCs w:val="0"/>
+        <w:b/>
+        <w:bCs/>
         <w:sz w:val="26"/>
         <w:szCs w:val="26"/>
       </w:rPr>
@@ -7351,7 +7769,7 @@
 </file>
 
 <file path=word/styles.xml><?xml version="1.0" encoding="utf-8"?>
-<w:styles xmlns:mc="http://schemas.openxmlformats.org/markup-compatibility/2006" xmlns:r="http://schemas.openxmlformats.org/officeDocument/2006/relationships" xmlns:w="http://schemas.openxmlformats.org/wordprocessingml/2006/main" xmlns:w14="http://schemas.microsoft.com/office/word/2010/wordml" xmlns:w15="http://schemas.microsoft.com/office/word/2012/wordml" xmlns:w16cid="http://schemas.microsoft.com/office/word/2016/wordml/cid" xmlns:w16se="http://schemas.microsoft.com/office/word/2015/wordml/symex" mc:Ignorable="w14 w15 w16se w16cid">
+<w:styles xmlns:mc="http://schemas.openxmlformats.org/markup-compatibility/2006" xmlns:r="http://schemas.openxmlformats.org/officeDocument/2006/relationships" xmlns:w="http://schemas.openxmlformats.org/wordprocessingml/2006/main" xmlns:w14="http://schemas.microsoft.com/office/word/2010/wordml" xmlns:w15="http://schemas.microsoft.com/office/word/2012/wordml" xmlns:w16cex="http://schemas.microsoft.com/office/word/2018/wordml/cex" xmlns:w16cid="http://schemas.microsoft.com/office/word/2016/wordml/cid" xmlns:w16="http://schemas.microsoft.com/office/word/2018/wordml" xmlns:w16se="http://schemas.microsoft.com/office/word/2015/wordml/symex" mc:Ignorable="w14 w15 w16se w16cid w16 w16cex">
   <w:docDefaults>
     <w:rPrDefault>
       <w:rPr>
@@ -7366,7 +7784,7 @@
       </w:pPr>
     </w:pPrDefault>
   </w:docDefaults>
-  <w:latentStyles w:defLockedState="0" w:defUIPriority="99" w:defSemiHidden="0" w:defUnhideWhenUsed="0" w:defQFormat="0" w:count="377">
+  <w:latentStyles w:defLockedState="0" w:defUIPriority="99" w:defSemiHidden="0" w:defUnhideWhenUsed="0" w:defQFormat="0" w:count="376">
     <w:lsdException w:name="Normal" w:uiPriority="0" w:qFormat="1"/>
     <w:lsdException w:name="heading 1" w:uiPriority="9" w:qFormat="1"/>
     <w:lsdException w:name="heading 2" w:semiHidden="1" w:uiPriority="9" w:unhideWhenUsed="1" w:qFormat="1"/>
@@ -7514,8 +7932,11 @@
     <w:lsdException w:name="Table 3D effects 3" w:semiHidden="1" w:unhideWhenUsed="1"/>
     <w:lsdException w:name="Table Contemporary" w:semiHidden="1" w:unhideWhenUsed="1"/>
     <w:lsdException w:name="Table Elegant" w:semiHidden="1" w:unhideWhenUsed="1"/>
+    <w:lsdException w:name="Table Professional" w:semiHidden="1" w:unhideWhenUsed="1"/>
     <w:lsdException w:name="Table Subtle 1" w:semiHidden="1" w:unhideWhenUsed="1"/>
     <w:lsdException w:name="Table Subtle 2" w:semiHidden="1" w:unhideWhenUsed="1"/>
+    <w:lsdException w:name="Table Web 1" w:semiHidden="1" w:unhideWhenUsed="1"/>
+    <w:lsdException w:name="Table Web 2" w:semiHidden="1" w:unhideWhenUsed="1"/>
     <w:lsdException w:name="Table Web 3" w:semiHidden="1" w:unhideWhenUsed="1"/>
     <w:lsdException w:name="Balloon Text" w:semiHidden="1" w:unhideWhenUsed="1"/>
     <w:lsdException w:name="Table Grid" w:uiPriority="39"/>
@@ -7740,7 +8161,6 @@
     <w:lsdException w:name="Hashtag" w:semiHidden="1" w:unhideWhenUsed="1"/>
     <w:lsdException w:name="Unresolved Mention" w:semiHidden="1" w:unhideWhenUsed="1"/>
     <w:lsdException w:name="Smart Link" w:semiHidden="1" w:unhideWhenUsed="1"/>
-    <w:lsdException w:name="Smart Link Error" w:semiHidden="1" w:unhideWhenUsed="1"/>
   </w:latentStyles>
   <w:style w:type="paragraph" w:default="1" w:styleId="Normal">
     <w:name w:val="Normal"/>

</xml_diff>

<commit_message>
FInal edit of jan 7.
</commit_message>
<xml_diff>
--- a/Home decor.docx
+++ b/Home decor.docx
@@ -567,12 +567,108 @@
       <w:bookmarkEnd w:id="7"/>
       <w:bookmarkEnd w:id="8"/>
     </w:p>
-    <w:p/>
-    <w:p>
-      <w:pPr>
-        <w:rPr>
-          <w:rFonts w:cs="Times New Roman"/>
-        </w:rPr>
+    <w:p>
+      <w:pPr>
+        <w:spacing w:after="0" w:line="240" w:lineRule="auto"/>
+        <w:rPr>
+          <w:rFonts w:cs="Times New Roman"/>
+          <w:sz w:val="32"/>
+          <w:szCs w:val="32"/>
+        </w:rPr>
+      </w:pPr>
+    </w:p>
+    <w:p>
+      <w:pPr>
+        <w:shd w:val="clear" w:color="auto" w:fill="FFFFFF"/>
+        <w:suppressAutoHyphens w:val="0"/>
+        <w:spacing w:after="0" w:line="300" w:lineRule="atLeast"/>
+        <w:jc w:val="both"/>
+        <w:rPr>
+          <w:rFonts w:eastAsia="Times New Roman" w:cs="Times New Roman"/>
+          <w:color w:val="202124"/>
+        </w:rPr>
+      </w:pPr>
+      <w:r>
+        <w:rPr>
+          <w:rFonts w:eastAsia="Times New Roman" w:cs="Times New Roman"/>
+          <w:color w:val="202124"/>
+        </w:rPr>
+        <w:t>One of the most important applications of the Internet is that of E-commerce, which is expanding and developing very quickly due to its many advantages. Electronic Com</w:t>
+      </w:r>
+      <w:r>
+        <w:rPr>
+          <w:rFonts w:eastAsia="Times New Roman" w:cs="Times New Roman"/>
+          <w:color w:val="202124"/>
+        </w:rPr>
+        <w:t>m</w:t>
+      </w:r>
+      <w:r>
+        <w:rPr>
+          <w:rFonts w:eastAsia="Times New Roman" w:cs="Times New Roman"/>
+          <w:color w:val="202124"/>
+        </w:rPr>
+        <w:t>erce or E-commerce is business transactions that take place by communication networks. E-commerce is a set of dynamic technologies, applications and business process that link organizations, customers, suppliers, and communities through electronic transactions and the electronic exchange of information products and services. It provides customers with the convenience to buy the products they need instantly from the convenience of their offices, homes and anywhere provided they can access the internet. This proposal report presents a brief description of the goals we aim to achieve with this project and the methodology we plan on using.</w:t>
+      </w:r>
+    </w:p>
+    <w:p>
+      <w:pPr>
+        <w:shd w:val="clear" w:color="auto" w:fill="FFFFFF"/>
+        <w:suppressAutoHyphens w:val="0"/>
+        <w:spacing w:after="0" w:line="300" w:lineRule="atLeast"/>
+        <w:jc w:val="both"/>
+        <w:rPr>
+          <w:rFonts w:eastAsia="Times New Roman" w:cs="Times New Roman"/>
+          <w:color w:val="202124"/>
+        </w:rPr>
+      </w:pPr>
+    </w:p>
+    <w:p>
+      <w:pPr>
+        <w:shd w:val="clear" w:color="auto" w:fill="FFFFFF"/>
+        <w:suppressAutoHyphens w:val="0"/>
+        <w:spacing w:after="0" w:line="300" w:lineRule="atLeast"/>
+        <w:jc w:val="both"/>
+        <w:rPr>
+          <w:rFonts w:eastAsia="Times New Roman" w:cs="Times New Roman"/>
+          <w:color w:val="202124"/>
+        </w:rPr>
+      </w:pPr>
+      <w:r>
+        <w:rPr>
+          <w:rFonts w:eastAsia="Times New Roman" w:cs="Times New Roman"/>
+          <w:b/>
+          <w:bCs/>
+          <w:color w:val="202124"/>
+        </w:rPr>
+        <w:t>Keywords</w:t>
+      </w:r>
+      <w:r>
+        <w:rPr>
+          <w:rFonts w:eastAsia="Times New Roman" w:cs="Times New Roman"/>
+          <w:b/>
+          <w:bCs/>
+          <w:color w:val="202124"/>
+        </w:rPr>
+        <w:t>:</w:t>
+      </w:r>
+      <w:r>
+        <w:rPr>
+          <w:rFonts w:eastAsia="Times New Roman" w:cs="Times New Roman"/>
+          <w:color w:val="202124"/>
+        </w:rPr>
+        <w:t xml:space="preserve"> E-commerce, Electronic Data Interchange, Electronic transactions</w:t>
+      </w:r>
+      <w:r>
+        <w:rPr>
+          <w:rFonts w:eastAsia="Times New Roman" w:cs="Times New Roman"/>
+          <w:color w:val="202124"/>
+        </w:rPr>
+        <w:t>.</w:t>
+      </w:r>
+    </w:p>
+    <w:p>
+      <w:pPr>
+        <w:spacing w:after="0" w:line="240" w:lineRule="auto"/>
       </w:pPr>
       <w:r>
         <w:br w:type="page"/>
@@ -2122,81 +2218,6 @@
       <w:bookmarkEnd w:id="19"/>
       <w:bookmarkEnd w:id="20"/>
       <w:bookmarkEnd w:id="21"/>
-    </w:p>
-    <w:p>
-      <w:pPr>
-        <w:pStyle w:val="Heading1"/>
-      </w:pPr>
-    </w:p>
-    <w:p>
-      <w:pPr>
-        <w:pStyle w:val="Heading1"/>
-      </w:pPr>
-    </w:p>
-    <w:p>
-      <w:pPr>
-        <w:pStyle w:val="Heading1"/>
-      </w:pPr>
-    </w:p>
-    <w:p>
-      <w:pPr>
-        <w:pStyle w:val="Heading1"/>
-      </w:pPr>
-    </w:p>
-    <w:p>
-      <w:pPr>
-        <w:pStyle w:val="Heading1"/>
-      </w:pPr>
-    </w:p>
-    <w:p>
-      <w:pPr>
-        <w:pStyle w:val="Heading1"/>
-      </w:pPr>
-    </w:p>
-    <w:p>
-      <w:pPr>
-        <w:pStyle w:val="Heading1"/>
-      </w:pPr>
-    </w:p>
-    <w:p>
-      <w:pPr>
-        <w:pStyle w:val="Heading1"/>
-      </w:pPr>
-    </w:p>
-    <w:p>
-      <w:pPr>
-        <w:pStyle w:val="Heading1"/>
-      </w:pPr>
-    </w:p>
-    <w:p>
-      <w:pPr>
-        <w:pStyle w:val="Heading1"/>
-      </w:pPr>
-    </w:p>
-    <w:p>
-      <w:pPr>
-        <w:pStyle w:val="Heading1"/>
-      </w:pPr>
-    </w:p>
-    <w:p>
-      <w:pPr>
-        <w:pStyle w:val="Heading1"/>
-      </w:pPr>
-    </w:p>
-    <w:p>
-      <w:pPr>
-        <w:pStyle w:val="Heading1"/>
-      </w:pPr>
-    </w:p>
-    <w:p>
-      <w:pPr>
-        <w:pStyle w:val="Heading1"/>
-      </w:pPr>
-    </w:p>
-    <w:p>
-      <w:pPr>
-        <w:pStyle w:val="Heading1"/>
-      </w:pPr>
       <w:r>
         <w:br/>
       </w:r>
@@ -2212,8 +2233,21 @@
       <w:r>
         <w:br/>
       </w:r>
-      <w:r>
-        <w:br/>
+    </w:p>
+    <w:p>
+      <w:pPr>
+        <w:spacing w:after="0" w:line="240" w:lineRule="auto"/>
+        <w:rPr>
+          <w:rFonts w:eastAsiaTheme="majorEastAsia" w:cs="Times New Roman"/>
+          <w:b/>
+          <w:bCs/>
+          <w:color w:val="000000" w:themeColor="text1"/>
+          <w:sz w:val="32"/>
+          <w:szCs w:val="32"/>
+        </w:rPr>
+      </w:pPr>
+      <w:r>
+        <w:br w:type="page"/>
       </w:r>
     </w:p>
     <w:p>
@@ -4581,16 +4615,6 @@
     </w:p>
     <w:p>
       <w:pPr>
-        <w:pStyle w:val="ListParagraph"/>
-        <w:rPr>
-          <w:rFonts w:cs="Times New Roman"/>
-          <w:b/>
-          <w:bCs/>
-        </w:rPr>
-      </w:pPr>
-    </w:p>
-    <w:p>
-      <w:pPr>
         <w:rPr>
           <w:rFonts w:cs="Times New Roman"/>
           <w:b/>
@@ -4670,7 +4694,7 @@
           <w:sz w:val="24"/>
           <w:szCs w:val="24"/>
         </w:rPr>
-        <w:t xml:space="preserve">            In </w:t>
+        <w:t xml:space="preserve">            </w:t>
       </w:r>
       <w:bookmarkEnd w:id="58"/>
       <w:bookmarkEnd w:id="59"/>
@@ -4678,7 +4702,17 @@
       <w:bookmarkEnd w:id="61"/>
       <w:bookmarkEnd w:id="62"/>
       <w:bookmarkEnd w:id="63"/>
-    </w:p>
+      <w:r>
+        <w:rPr>
+          <w:b w:val="0"/>
+          <w:bCs w:val="0"/>
+          <w:sz w:val="24"/>
+          <w:szCs w:val="24"/>
+        </w:rPr>
+        <w:t>The web application uses software technologies and tools which are freely available, the technical skills required can be easily manageable. There are many commerce sites available for analysis with proper documentations. The hardware technology required for operation is easy to obtain since the application can run on any computer with a web browser and an internet connection. The system must be adequate enough to hold the marketplace database and should be manageable in future. So, the hardware and software technicalities are within accessible boundaries.</w:t>
+      </w:r>
+    </w:p>
+    <w:p/>
     <w:p>
       <w:pPr>
         <w:pStyle w:val="Heading2"/>
@@ -4719,7 +4753,7 @@
         <w:rPr>
           <w:rFonts w:cs="Times New Roman"/>
         </w:rPr>
-        <w:t xml:space="preserve">Operating </w:t>
+        <w:t>Since the web application is interactive and data drive, the user can easily be familiarized with the software system. This system highly focuses on design-dependent parameters like reliability, maintainability, supportability, usability, sustainability, etc. that fits into the operating functions of the project. As the system is accessible with a web browser, it can be easily operated to obtain the desired functionalities, both by the user and the administrator.</w:t>
       </w:r>
     </w:p>
     <w:p>
@@ -4755,114 +4789,23 @@
       <w:r>
         <w:tab/>
       </w:r>
-      <w:bookmarkEnd w:id="78"/>
-      <w:bookmarkEnd w:id="79"/>
-      <w:r>
-        <w:rPr>
-          <w:b w:val="0"/>
-          <w:bCs w:val="0"/>
-          <w:sz w:val="24"/>
-          <w:szCs w:val="24"/>
-        </w:rPr>
-        <w:t xml:space="preserve">The </w:t>
-      </w:r>
       <w:bookmarkEnd w:id="72"/>
       <w:bookmarkEnd w:id="73"/>
       <w:bookmarkEnd w:id="74"/>
       <w:bookmarkEnd w:id="75"/>
       <w:bookmarkEnd w:id="76"/>
       <w:bookmarkEnd w:id="77"/>
-    </w:p>
-    <w:p>
-      <w:pPr>
-        <w:rPr>
-          <w:rFonts w:cs="Times New Roman"/>
-        </w:rPr>
-      </w:pPr>
-    </w:p>
-    <w:p>
-      <w:pPr>
-        <w:rPr>
-          <w:rFonts w:cs="Times New Roman"/>
-        </w:rPr>
-      </w:pPr>
-    </w:p>
-    <w:p>
-      <w:pPr>
-        <w:rPr>
-          <w:rFonts w:cs="Times New Roman"/>
-        </w:rPr>
-      </w:pPr>
-    </w:p>
-    <w:p>
-      <w:pPr>
-        <w:rPr>
-          <w:rFonts w:cs="Times New Roman"/>
-        </w:rPr>
-      </w:pPr>
-    </w:p>
-    <w:p>
-      <w:pPr>
-        <w:rPr>
-          <w:rFonts w:cs="Times New Roman"/>
-        </w:rPr>
-      </w:pPr>
-    </w:p>
-    <w:p>
-      <w:pPr>
-        <w:rPr>
-          <w:rFonts w:cs="Times New Roman"/>
-        </w:rPr>
-      </w:pPr>
-    </w:p>
-    <w:p>
-      <w:pPr>
-        <w:rPr>
-          <w:rFonts w:cs="Times New Roman"/>
-        </w:rPr>
-      </w:pPr>
-    </w:p>
-    <w:p>
-      <w:pPr>
-        <w:rPr>
-          <w:rFonts w:cs="Times New Roman"/>
-        </w:rPr>
-      </w:pPr>
-    </w:p>
-    <w:p>
-      <w:pPr>
-        <w:rPr>
-          <w:rFonts w:cs="Times New Roman"/>
-        </w:rPr>
-      </w:pPr>
-    </w:p>
-    <w:p>
-      <w:pPr>
-        <w:rPr>
-          <w:rFonts w:cs="Times New Roman"/>
-        </w:rPr>
-      </w:pPr>
-    </w:p>
-    <w:p>
-      <w:pPr>
-        <w:rPr>
-          <w:rFonts w:cs="Times New Roman"/>
-        </w:rPr>
-      </w:pPr>
-    </w:p>
-    <w:p>
-      <w:pPr>
-        <w:rPr>
-          <w:rFonts w:cs="Times New Roman"/>
-        </w:rPr>
-      </w:pPr>
-    </w:p>
-    <w:p>
-      <w:pPr>
-        <w:rPr>
-          <w:rFonts w:cs="Times New Roman"/>
-        </w:rPr>
-      </w:pPr>
+      <w:bookmarkEnd w:id="78"/>
+      <w:bookmarkEnd w:id="79"/>
+      <w:r>
+        <w:rPr>
+          <w:b w:val="0"/>
+          <w:bCs w:val="0"/>
+          <w:sz w:val="24"/>
+          <w:szCs w:val="24"/>
+        </w:rPr>
+        <w:t>Economic feasibility attempts to weigh the costs of developing and implementing a new system, against the benefits that would increase from having the new system in place. This feasibility study gives the top management the economic justification for the new system. There could be various types of intangible benefits on account of automation. These could include increased user satisfaction, improvement in product quality, better expediting activities, improved accuracy of operations, better documentation and record keeping, faster retrieval of information, better employee morale. All these may be achieved with a little investment and some periodic maintenance of the system which will prove beneficial to the organization in the long run.</w:t>
+      </w:r>
     </w:p>
     <w:p>
       <w:pPr>
@@ -5449,23 +5392,7 @@
           <w:rFonts w:cs="Times New Roman"/>
           <w:bCs/>
         </w:rPr>
-        <w:t xml:space="preserve"> is our main programming language. Several </w:t>
-      </w:r>
-      <w:proofErr w:type="gramStart"/>
-      <w:r>
-        <w:rPr>
-          <w:rFonts w:cs="Times New Roman"/>
-          <w:bCs/>
-        </w:rPr>
-        <w:t>python based</w:t>
-      </w:r>
-      <w:proofErr w:type="gramEnd"/>
-      <w:r>
-        <w:rPr>
-          <w:rFonts w:cs="Times New Roman"/>
-          <w:bCs/>
-        </w:rPr>
-        <w:t xml:space="preserve"> libraries will be used to complete our project. Python is widely used general-purpose, high-level programming language. Its design philosophy emphasizes code readability, and its syntax allows programmers to express concepts in fewer lines of code that would be possible in languages such as </w:t>
+        <w:t xml:space="preserve"> is our main programming language. Several python based libraries will be used to complete our project. Python is widely used general-purpose, high-level programming language. Its design philosophy emphasizes code readability, and its syntax allows programmers to express concepts in fewer lines of code that would be possible in languages such as </w:t>
       </w:r>
       <w:proofErr w:type="spellStart"/>
       <w:r>
@@ -5694,29 +5621,6 @@
     </w:p>
     <w:p>
       <w:pPr>
-        <w:pStyle w:val="Heading2"/>
-      </w:pPr>
-      <w:bookmarkStart w:id="101" w:name="_Toc91001543"/>
-      <w:bookmarkStart w:id="102" w:name="_Toc90998874"/>
-      <w:bookmarkStart w:id="103" w:name="_Toc90998759"/>
-      <w:bookmarkStart w:id="104" w:name="_Toc90464021"/>
-      <w:r>
-        <w:t>SOFTWARE SPECIFICATIONS</w:t>
-      </w:r>
-      <w:bookmarkEnd w:id="101"/>
-      <w:bookmarkEnd w:id="102"/>
-      <w:bookmarkEnd w:id="103"/>
-      <w:bookmarkEnd w:id="104"/>
-    </w:p>
-    <w:p>
-      <w:pPr>
-        <w:rPr>
-          <w:rFonts w:cs="Times New Roman"/>
-        </w:rPr>
-      </w:pPr>
-    </w:p>
-    <w:p>
-      <w:pPr>
         <w:pStyle w:val="ListParagraph"/>
         <w:numPr>
           <w:ilvl w:val="0"/>
@@ -5732,7 +5636,23 @@
           <w:b/>
           <w:bCs/>
         </w:rPr>
-        <w:t>Operating system</w:t>
+        <w:t>Device</w:t>
+      </w:r>
+      <w:r>
+        <w:rPr>
+          <w:rFonts w:cs="Times New Roman"/>
+          <w:b/>
+          <w:bCs/>
+        </w:rPr>
+        <w:tab/>
+      </w:r>
+      <w:r>
+        <w:rPr>
+          <w:rFonts w:cs="Times New Roman"/>
+          <w:b/>
+          <w:bCs/>
+        </w:rPr>
+        <w:tab/>
       </w:r>
       <w:r>
         <w:rPr>
@@ -5746,10 +5666,69 @@
       <w:r>
         <w:rPr>
           <w:rFonts w:cs="Times New Roman"/>
-          <w:b/>
-          <w:bCs/>
         </w:rPr>
         <w:tab/>
+        <w:t>PC/Smartphone</w:t>
+      </w:r>
+    </w:p>
+    <w:p>
+      <w:pPr>
+        <w:pStyle w:val="Heading2"/>
+      </w:pPr>
+      <w:bookmarkStart w:id="101" w:name="_Toc91001543"/>
+      <w:bookmarkStart w:id="102" w:name="_Toc90998874"/>
+      <w:bookmarkStart w:id="103" w:name="_Toc90998759"/>
+      <w:bookmarkStart w:id="104" w:name="_Toc90464021"/>
+      <w:r>
+        <w:t>SOFTWARE SPECIFICATIONS</w:t>
+      </w:r>
+      <w:bookmarkEnd w:id="101"/>
+      <w:bookmarkEnd w:id="102"/>
+      <w:bookmarkEnd w:id="103"/>
+      <w:bookmarkEnd w:id="104"/>
+    </w:p>
+    <w:p>
+      <w:pPr>
+        <w:rPr>
+          <w:rFonts w:cs="Times New Roman"/>
+        </w:rPr>
+      </w:pPr>
+    </w:p>
+    <w:p>
+      <w:pPr>
+        <w:pStyle w:val="ListParagraph"/>
+        <w:numPr>
+          <w:ilvl w:val="0"/>
+          <w:numId w:val="4"/>
+        </w:numPr>
+        <w:rPr>
+          <w:rFonts w:cs="Times New Roman"/>
+        </w:rPr>
+      </w:pPr>
+      <w:r>
+        <w:rPr>
+          <w:rFonts w:cs="Times New Roman"/>
+          <w:b/>
+          <w:bCs/>
+        </w:rPr>
+        <w:t>Operating system</w:t>
+      </w:r>
+      <w:r>
+        <w:rPr>
+          <w:rFonts w:cs="Times New Roman"/>
+          <w:b/>
+          <w:bCs/>
+        </w:rPr>
+        <w:tab/>
+        <w:t>:</w:t>
+      </w:r>
+      <w:r>
+        <w:rPr>
+          <w:rFonts w:cs="Times New Roman"/>
+          <w:b/>
+          <w:bCs/>
+        </w:rPr>
+        <w:tab/>
       </w:r>
       <w:r>
         <w:rPr>
@@ -5757,6 +5736,100 @@
         </w:rPr>
         <w:t>Windows</w:t>
       </w:r>
+      <w:r>
+        <w:rPr>
+          <w:rFonts w:cs="Times New Roman"/>
+        </w:rPr>
+        <w:t>/Linux/MacOS</w:t>
+      </w:r>
+    </w:p>
+    <w:p>
+      <w:pPr>
+        <w:pStyle w:val="ListParagraph"/>
+        <w:numPr>
+          <w:ilvl w:val="0"/>
+          <w:numId w:val="4"/>
+        </w:numPr>
+        <w:rPr>
+          <w:rFonts w:cs="Times New Roman"/>
+        </w:rPr>
+      </w:pPr>
+      <w:r>
+        <w:rPr>
+          <w:rFonts w:cs="Times New Roman"/>
+          <w:b/>
+          <w:bCs/>
+        </w:rPr>
+        <w:t>Web Browser</w:t>
+      </w:r>
+      <w:r>
+        <w:rPr>
+          <w:rFonts w:cs="Times New Roman"/>
+          <w:b/>
+          <w:bCs/>
+        </w:rPr>
+        <w:tab/>
+      </w:r>
+      <w:r>
+        <w:rPr>
+          <w:rFonts w:cs="Times New Roman"/>
+          <w:b/>
+          <w:bCs/>
+        </w:rPr>
+        <w:tab/>
+        <w:t>:</w:t>
+      </w:r>
+      <w:r>
+        <w:rPr>
+          <w:rFonts w:cs="Times New Roman"/>
+        </w:rPr>
+        <w:tab/>
+        <w:t>Edge/Chrome/Firefox or equivalent</w:t>
+      </w:r>
+    </w:p>
+    <w:p>
+      <w:pPr>
+        <w:pStyle w:val="ListParagraph"/>
+        <w:numPr>
+          <w:ilvl w:val="0"/>
+          <w:numId w:val="4"/>
+        </w:numPr>
+        <w:rPr>
+          <w:rFonts w:cs="Times New Roman"/>
+        </w:rPr>
+      </w:pPr>
+      <w:r>
+        <w:rPr>
+          <w:rFonts w:cs="Times New Roman"/>
+          <w:b/>
+          <w:bCs/>
+        </w:rPr>
+        <w:t>Database</w:t>
+      </w:r>
+      <w:r>
+        <w:rPr>
+          <w:rFonts w:cs="Times New Roman"/>
+          <w:b/>
+          <w:bCs/>
+        </w:rPr>
+        <w:tab/>
+      </w:r>
+      <w:r>
+        <w:rPr>
+          <w:rFonts w:cs="Times New Roman"/>
+          <w:b/>
+          <w:bCs/>
+        </w:rPr>
+        <w:tab/>
+        <w:t>:</w:t>
+      </w:r>
+      <w:r>
+        <w:rPr>
+          <w:rFonts w:cs="Times New Roman"/>
+        </w:rPr>
+        <w:tab/>
+        <w:t>MySQL</w:t>
+      </w:r>
     </w:p>
     <w:p>
       <w:pPr>
@@ -5771,11 +5844,82 @@
     <w:p>
       <w:pPr>
         <w:pStyle w:val="Heading1"/>
-        <w:jc w:val="both"/>
       </w:pPr>
       <w:bookmarkStart w:id="105" w:name="_Toc91001544"/>
       <w:bookmarkStart w:id="106" w:name="_Toc90998875"/>
       <w:bookmarkStart w:id="107" w:name="_Toc90998760"/>
+      <w:bookmarkStart w:id="108" w:name="_Toc91001545"/>
+      <w:bookmarkStart w:id="109" w:name="_Toc90998871"/>
+      <w:bookmarkStart w:id="110" w:name="_Toc90998756"/>
+      <w:r>
+        <w:lastRenderedPageBreak/>
+        <w:t>SCHEDULING</w:t>
+      </w:r>
+      <w:bookmarkEnd w:id="108"/>
+      <w:bookmarkEnd w:id="109"/>
+      <w:bookmarkEnd w:id="110"/>
+      <w:r>
+        <w:t xml:space="preserve"> </w:t>
+      </w:r>
+    </w:p>
+    <w:p>
+      <w:pPr>
+        <w:rPr>
+          <w:rFonts w:cs="Times New Roman"/>
+        </w:rPr>
+      </w:pPr>
+    </w:p>
+    <w:p>
+      <w:pPr>
+        <w:rPr>
+          <w:rFonts w:cs="Times New Roman"/>
+        </w:rPr>
+      </w:pPr>
+    </w:p>
+    <w:p>
+      <w:pPr>
+        <w:rPr>
+          <w:rFonts w:cs="Times New Roman"/>
+        </w:rPr>
+      </w:pPr>
+    </w:p>
+    <w:p>
+      <w:pPr>
+        <w:jc w:val="center"/>
+        <w:rPr>
+          <w:b/>
+          <w:bCs/>
+        </w:rPr>
+      </w:pPr>
+      <w:r>
+        <w:rPr>
+          <w:b/>
+          <w:bCs/>
+        </w:rPr>
+        <w:t>Fig(7) : Gantt Chart</w:t>
+      </w:r>
+    </w:p>
+    <w:p>
+      <w:pPr>
+        <w:spacing w:after="0" w:line="240" w:lineRule="auto"/>
+        <w:rPr>
+          <w:rFonts w:eastAsiaTheme="majorEastAsia" w:cs="Times New Roman"/>
+          <w:b/>
+          <w:bCs/>
+          <w:color w:val="000000" w:themeColor="text1"/>
+          <w:sz w:val="32"/>
+          <w:szCs w:val="32"/>
+        </w:rPr>
+      </w:pPr>
+      <w:r>
+        <w:br w:type="page"/>
+      </w:r>
+    </w:p>
+    <w:p>
+      <w:pPr>
+        <w:pStyle w:val="Heading1"/>
+        <w:jc w:val="both"/>
+      </w:pPr>
       <w:r>
         <w:lastRenderedPageBreak/>
         <w:t>EXPECTED OUTCOM</w:t>
@@ -5798,15 +5942,33 @@
       </w:pPr>
       <w:r>
         <w:tab/>
-        <w:t>The expected outcome of our project is</w:t>
+        <w:t xml:space="preserve">The </w:t>
+      </w:r>
+      <w:r>
+        <w:t xml:space="preserve">proposed system provides a digital version of marketplace which will benefit the customers as well as the sellers. The outcome is a platform for displaying the products that are for sale, and for purchasing the products in a convenient way. The User Interface is expected to be interactive, responsive and easy to be familiar with. The users would be provided with the functionalities such as: searching for a particular product, </w:t>
+      </w:r>
+      <w:r>
+        <w:t>filtering by categories, digital payment.</w:t>
       </w:r>
     </w:p>
     <w:p>
       <w:pPr>
         <w:jc w:val="both"/>
-        <w:rPr>
-          <w:rFonts w:cs="Times New Roman"/>
-        </w:rPr>
+      </w:pPr>
+      <w:r>
+        <w:tab/>
+        <w:t xml:space="preserve">The users should be able to stack the items to be purchased in the cart which will be processed together for payment. The system is expected to provide recommendations to the users based on users’ purchase history, similarities with other products, searching records and item </w:t>
+      </w:r>
+      <w:r>
+        <w:t>ratings</w:t>
+      </w:r>
+      <w:r>
+        <w:t>. The system is expected to have minimum downtime.</w:t>
+      </w:r>
+    </w:p>
+    <w:p>
+      <w:pPr>
+        <w:spacing w:after="0" w:line="240" w:lineRule="auto"/>
       </w:pPr>
       <w:r>
         <w:br w:type="page"/>
@@ -5814,299 +5976,28 @@
     </w:p>
     <w:p>
       <w:pPr>
+        <w:jc w:val="both"/>
+        <w:rPr>
+          <w:sz w:val="32"/>
+          <w:szCs w:val="32"/>
+        </w:rPr>
+      </w:pPr>
+    </w:p>
+    <w:p>
+      <w:pPr>
         <w:pStyle w:val="Heading1"/>
       </w:pPr>
-      <w:bookmarkStart w:id="108" w:name="_Toc91001545"/>
-      <w:bookmarkStart w:id="109" w:name="_Toc90998871"/>
-      <w:bookmarkStart w:id="110" w:name="_Toc90998756"/>
-      <w:r>
-        <w:lastRenderedPageBreak/>
-        <w:t>SCHEDULING</w:t>
-      </w:r>
-      <w:bookmarkEnd w:id="108"/>
-      <w:bookmarkEnd w:id="109"/>
-      <w:bookmarkEnd w:id="110"/>
-      <w:r>
-        <w:t xml:space="preserve"> </w:t>
-      </w:r>
-    </w:p>
-    <w:p>
-      <w:pPr>
-        <w:rPr>
-          <w:rFonts w:cs="Times New Roman"/>
-        </w:rPr>
-      </w:pPr>
-    </w:p>
-    <w:p>
-      <w:pPr>
-        <w:rPr>
-          <w:rFonts w:cs="Times New Roman"/>
-        </w:rPr>
-      </w:pPr>
-    </w:p>
-    <w:p>
-      <w:pPr>
-        <w:rPr>
-          <w:rFonts w:cs="Times New Roman"/>
-        </w:rPr>
-      </w:pPr>
-    </w:p>
-    <w:p>
-      <w:pPr>
-        <w:jc w:val="center"/>
-        <w:rPr>
-          <w:b/>
-          <w:bCs/>
-        </w:rPr>
-      </w:pPr>
-      <w:r>
-        <w:rPr>
-          <w:b/>
-          <w:bCs/>
-        </w:rPr>
-        <w:t>Fig(7</w:t>
-      </w:r>
-      <w:r>
-        <w:rPr>
-          <w:b/>
-          <w:bCs/>
-        </w:rPr>
-        <w:t>) : Gantt Chart</w:t>
-      </w:r>
-    </w:p>
-    <w:p>
-      <w:pPr>
-        <w:spacing w:after="160" w:line="259" w:lineRule="auto"/>
-        <w:rPr>
-          <w:rFonts w:cs="Times New Roman"/>
-        </w:rPr>
-      </w:pPr>
-      <w:r>
-        <w:br w:type="page"/>
-      </w:r>
-    </w:p>
-    <w:p>
-      <w:pPr>
-        <w:pStyle w:val="Heading1"/>
-      </w:pPr>
-      <w:bookmarkStart w:id="111" w:name="_Toc91001546"/>
-      <w:bookmarkStart w:id="112" w:name="_Toc90998876"/>
-      <w:bookmarkStart w:id="113" w:name="_Toc90998761"/>
-      <w:bookmarkStart w:id="114" w:name="_Toc90464022"/>
-      <w:r>
-        <w:lastRenderedPageBreak/>
-        <w:t>CONCLUSION</w:t>
+      <w:bookmarkStart w:id="111" w:name="_Toc91001547"/>
+      <w:bookmarkStart w:id="112" w:name="_Toc90998877"/>
+      <w:bookmarkStart w:id="113" w:name="_Toc90998762"/>
+      <w:bookmarkStart w:id="114" w:name="_Toc90464023"/>
+      <w:r>
+        <w:t>REFERENCES/BIBLIOGRAPHY</w:t>
       </w:r>
       <w:bookmarkEnd w:id="111"/>
       <w:bookmarkEnd w:id="112"/>
       <w:bookmarkEnd w:id="113"/>
       <w:bookmarkEnd w:id="114"/>
-    </w:p>
-    <w:p>
-      <w:pPr>
-        <w:rPr>
-          <w:rFonts w:cs="Times New Roman"/>
-        </w:rPr>
-      </w:pPr>
-    </w:p>
-    <w:p>
-      <w:pPr>
-        <w:ind w:firstLine="720"/>
-        <w:jc w:val="both"/>
-        <w:rPr>
-          <w:rFonts w:cs="Times New Roman"/>
-        </w:rPr>
-      </w:pPr>
-      <w:r>
-        <w:t xml:space="preserve">People </w:t>
-      </w:r>
-    </w:p>
-    <w:p>
-      <w:pPr>
-        <w:ind w:firstLine="720"/>
-        <w:jc w:val="both"/>
-        <w:rPr>
-          <w:rFonts w:cs="Times New Roman"/>
-        </w:rPr>
-      </w:pPr>
-    </w:p>
-    <w:p>
-      <w:pPr>
-        <w:ind w:firstLine="720"/>
-        <w:jc w:val="both"/>
-        <w:rPr>
-          <w:rFonts w:cs="Times New Roman"/>
-        </w:rPr>
-      </w:pPr>
-    </w:p>
-    <w:p>
-      <w:pPr>
-        <w:ind w:firstLine="720"/>
-        <w:jc w:val="both"/>
-        <w:rPr>
-          <w:rFonts w:cs="Times New Roman"/>
-        </w:rPr>
-      </w:pPr>
-    </w:p>
-    <w:p>
-      <w:pPr>
-        <w:ind w:firstLine="720"/>
-        <w:jc w:val="both"/>
-        <w:rPr>
-          <w:rFonts w:cs="Times New Roman"/>
-        </w:rPr>
-      </w:pPr>
-    </w:p>
-    <w:p>
-      <w:pPr>
-        <w:ind w:firstLine="720"/>
-        <w:jc w:val="both"/>
-        <w:rPr>
-          <w:rFonts w:cs="Times New Roman"/>
-        </w:rPr>
-      </w:pPr>
-    </w:p>
-    <w:p>
-      <w:pPr>
-        <w:ind w:firstLine="720"/>
-        <w:jc w:val="both"/>
-        <w:rPr>
-          <w:rFonts w:cs="Times New Roman"/>
-        </w:rPr>
-      </w:pPr>
-    </w:p>
-    <w:p>
-      <w:pPr>
-        <w:ind w:firstLine="720"/>
-        <w:jc w:val="both"/>
-        <w:rPr>
-          <w:rFonts w:cs="Times New Roman"/>
-        </w:rPr>
-      </w:pPr>
-    </w:p>
-    <w:p>
-      <w:pPr>
-        <w:ind w:firstLine="720"/>
-        <w:jc w:val="both"/>
-        <w:rPr>
-          <w:rFonts w:cs="Times New Roman"/>
-        </w:rPr>
-      </w:pPr>
-    </w:p>
-    <w:p>
-      <w:pPr>
-        <w:ind w:firstLine="720"/>
-        <w:jc w:val="both"/>
-        <w:rPr>
-          <w:rFonts w:cs="Times New Roman"/>
-        </w:rPr>
-      </w:pPr>
-    </w:p>
-    <w:p>
-      <w:pPr>
-        <w:ind w:firstLine="720"/>
-        <w:jc w:val="both"/>
-        <w:rPr>
-          <w:rFonts w:cs="Times New Roman"/>
-        </w:rPr>
-      </w:pPr>
-    </w:p>
-    <w:p>
-      <w:pPr>
-        <w:ind w:firstLine="720"/>
-        <w:jc w:val="both"/>
-        <w:rPr>
-          <w:rFonts w:cs="Times New Roman"/>
-        </w:rPr>
-      </w:pPr>
-    </w:p>
-    <w:p>
-      <w:pPr>
-        <w:ind w:firstLine="720"/>
-        <w:jc w:val="both"/>
-        <w:rPr>
-          <w:rFonts w:cs="Times New Roman"/>
-        </w:rPr>
-      </w:pPr>
-    </w:p>
-    <w:p>
-      <w:pPr>
-        <w:jc w:val="both"/>
-        <w:rPr>
-          <w:rFonts w:cs="Times New Roman"/>
-        </w:rPr>
-      </w:pPr>
-    </w:p>
-    <w:p>
-      <w:pPr>
-        <w:jc w:val="both"/>
-        <w:rPr>
-          <w:sz w:val="32"/>
-          <w:szCs w:val="32"/>
-        </w:rPr>
-      </w:pPr>
-    </w:p>
-    <w:p>
-      <w:pPr>
-        <w:jc w:val="both"/>
-        <w:rPr>
-          <w:sz w:val="32"/>
-          <w:szCs w:val="32"/>
-        </w:rPr>
-      </w:pPr>
-    </w:p>
-    <w:p>
-      <w:pPr>
-        <w:jc w:val="both"/>
-        <w:rPr>
-          <w:sz w:val="32"/>
-          <w:szCs w:val="32"/>
-        </w:rPr>
-      </w:pPr>
-    </w:p>
-    <w:p>
-      <w:pPr>
-        <w:jc w:val="both"/>
-        <w:rPr>
-          <w:sz w:val="32"/>
-          <w:szCs w:val="32"/>
-        </w:rPr>
-      </w:pPr>
-    </w:p>
-    <w:p>
-      <w:pPr>
-        <w:jc w:val="both"/>
-        <w:rPr>
-          <w:sz w:val="32"/>
-          <w:szCs w:val="32"/>
-        </w:rPr>
-      </w:pPr>
-    </w:p>
-    <w:p>
-      <w:pPr>
-        <w:jc w:val="both"/>
-        <w:rPr>
-          <w:sz w:val="32"/>
-          <w:szCs w:val="32"/>
-        </w:rPr>
-      </w:pPr>
-    </w:p>
-    <w:p>
-      <w:pPr>
-        <w:pStyle w:val="Heading1"/>
-      </w:pPr>
-      <w:bookmarkStart w:id="115" w:name="_Toc91001547"/>
-      <w:bookmarkStart w:id="116" w:name="_Toc90998877"/>
-      <w:bookmarkStart w:id="117" w:name="_Toc90998762"/>
-      <w:bookmarkStart w:id="118" w:name="_Toc90464023"/>
-      <w:r>
-        <w:lastRenderedPageBreak/>
-        <w:t>REFERENCES/BIBLIOGRAPHY</w:t>
-      </w:r>
-      <w:bookmarkEnd w:id="115"/>
-      <w:bookmarkEnd w:id="116"/>
-      <w:bookmarkEnd w:id="117"/>
-      <w:bookmarkEnd w:id="118"/>
     </w:p>
     <w:p>
       <w:pPr>
@@ -6173,46 +6064,9 @@
 
 <file path=word/footer1.xml><?xml version="1.0" encoding="utf-8"?>
 <w:ftr xmlns:wpc="http://schemas.microsoft.com/office/word/2010/wordprocessingCanvas" xmlns:cx="http://schemas.microsoft.com/office/drawing/2014/chartex" xmlns:cx1="http://schemas.microsoft.com/office/drawing/2015/9/8/chartex" xmlns:cx2="http://schemas.microsoft.com/office/drawing/2015/10/21/chartex" xmlns:cx3="http://schemas.microsoft.com/office/drawing/2016/5/9/chartex" xmlns:cx4="http://schemas.microsoft.com/office/drawing/2016/5/10/chartex" xmlns:cx5="http://schemas.microsoft.com/office/drawing/2016/5/11/chartex" xmlns:cx6="http://schemas.microsoft.com/office/drawing/2016/5/12/chartex" xmlns:cx7="http://schemas.microsoft.com/office/drawing/2016/5/13/chartex" xmlns:cx8="http://schemas.microsoft.com/office/drawing/2016/5/14/chartex" xmlns:mc="http://schemas.openxmlformats.org/markup-compatibility/2006" xmlns:aink="http://schemas.microsoft.com/office/drawing/2016/ink" xmlns:am3d="http://schemas.microsoft.com/office/drawing/2017/model3d" xmlns:o="urn:schemas-microsoft-com:office:office" xmlns:r="http://schemas.openxmlformats.org/officeDocument/2006/relationships" xmlns:m="http://schemas.openxmlformats.org/officeDocument/2006/math" xmlns:v="urn:schemas-microsoft-com:vml" xmlns:wp14="http://schemas.microsoft.com/office/word/2010/wordprocessingDrawing" xmlns:wp="http://schemas.openxmlformats.org/drawingml/2006/wordprocessingDrawing" xmlns:w10="urn:schemas-microsoft-com:office:word" xmlns:w="http://schemas.openxmlformats.org/wordprocessingml/2006/main" xmlns:w14="http://schemas.microsoft.com/office/word/2010/wordml" xmlns:w15="http://schemas.microsoft.com/office/word/2012/wordml" xmlns:w16cex="http://schemas.microsoft.com/office/word/2018/wordml/cex" xmlns:w16cid="http://schemas.microsoft.com/office/word/2016/wordml/cid" xmlns:w16="http://schemas.microsoft.com/office/word/2018/wordml" xmlns:w16se="http://schemas.microsoft.com/office/word/2015/wordml/symex" xmlns:wpg="http://schemas.microsoft.com/office/word/2010/wordprocessingGroup" xmlns:wpi="http://schemas.microsoft.com/office/word/2010/wordprocessingInk" xmlns:wne="http://schemas.microsoft.com/office/word/2006/wordml" xmlns:wps="http://schemas.microsoft.com/office/word/2010/wordprocessingShape" mc:Ignorable="w14 w15 w16se w16cid w16 w16cex wp14">
-  <w:sdt>
-    <w:sdtPr>
-      <w:id w:val="1006465785"/>
-      <w:docPartObj>
-        <w:docPartGallery w:val="Page Numbers (Bottom of Page)"/>
-        <w:docPartUnique/>
-      </w:docPartObj>
-    </w:sdtPr>
-    <w:sdtEndPr/>
-    <w:sdtContent>
-      <w:p>
-        <w:pPr>
-          <w:pStyle w:val="Footer"/>
-          <w:jc w:val="center"/>
-        </w:pPr>
-        <w:r>
-          <w:fldChar w:fldCharType="begin"/>
-        </w:r>
-        <w:r>
-          <w:instrText>PAGE</w:instrText>
-        </w:r>
-        <w:r>
-          <w:fldChar w:fldCharType="separate"/>
-        </w:r>
-        <w:r>
-          <w:rPr>
-            <w:noProof/>
-          </w:rPr>
-          <w:t>18</w:t>
-        </w:r>
-        <w:r>
-          <w:fldChar w:fldCharType="end"/>
-        </w:r>
-      </w:p>
-    </w:sdtContent>
-  </w:sdt>
   <w:p>
     <w:pPr>
       <w:pStyle w:val="Footer"/>
-      <w:jc w:val="center"/>
     </w:pPr>
   </w:p>
 </w:ftr>
@@ -6220,42 +6074,16 @@
 
 <file path=word/footer2.xml><?xml version="1.0" encoding="utf-8"?>
 <w:ftr xmlns:wpc="http://schemas.microsoft.com/office/word/2010/wordprocessingCanvas" xmlns:cx="http://schemas.microsoft.com/office/drawing/2014/chartex" xmlns:cx1="http://schemas.microsoft.com/office/drawing/2015/9/8/chartex" xmlns:cx2="http://schemas.microsoft.com/office/drawing/2015/10/21/chartex" xmlns:cx3="http://schemas.microsoft.com/office/drawing/2016/5/9/chartex" xmlns:cx4="http://schemas.microsoft.com/office/drawing/2016/5/10/chartex" xmlns:cx5="http://schemas.microsoft.com/office/drawing/2016/5/11/chartex" xmlns:cx6="http://schemas.microsoft.com/office/drawing/2016/5/12/chartex" xmlns:cx7="http://schemas.microsoft.com/office/drawing/2016/5/13/chartex" xmlns:cx8="http://schemas.microsoft.com/office/drawing/2016/5/14/chartex" xmlns:mc="http://schemas.openxmlformats.org/markup-compatibility/2006" xmlns:aink="http://schemas.microsoft.com/office/drawing/2016/ink" xmlns:am3d="http://schemas.microsoft.com/office/drawing/2017/model3d" xmlns:o="urn:schemas-microsoft-com:office:office" xmlns:r="http://schemas.openxmlformats.org/officeDocument/2006/relationships" xmlns:m="http://schemas.openxmlformats.org/officeDocument/2006/math" xmlns:v="urn:schemas-microsoft-com:vml" xmlns:wp14="http://schemas.microsoft.com/office/word/2010/wordprocessingDrawing" xmlns:wp="http://schemas.openxmlformats.org/drawingml/2006/wordprocessingDrawing" xmlns:w10="urn:schemas-microsoft-com:office:word" xmlns:w="http://schemas.openxmlformats.org/wordprocessingml/2006/main" xmlns:w14="http://schemas.microsoft.com/office/word/2010/wordml" xmlns:w15="http://schemas.microsoft.com/office/word/2012/wordml" xmlns:w16cex="http://schemas.microsoft.com/office/word/2018/wordml/cex" xmlns:w16cid="http://schemas.microsoft.com/office/word/2016/wordml/cid" xmlns:w16="http://schemas.microsoft.com/office/word/2018/wordml" xmlns:w16se="http://schemas.microsoft.com/office/word/2015/wordml/symex" xmlns:wpg="http://schemas.microsoft.com/office/word/2010/wordprocessingGroup" xmlns:wpi="http://schemas.microsoft.com/office/word/2010/wordprocessingInk" xmlns:wne="http://schemas.microsoft.com/office/word/2006/wordml" xmlns:wps="http://schemas.microsoft.com/office/word/2010/wordprocessingShape" mc:Ignorable="w14 w15 w16se w16cid w16 w16cex wp14">
-  <w:sdt>
-    <w:sdtPr>
-      <w:id w:val="858238330"/>
-      <w:docPartObj>
-        <w:docPartGallery w:val="Page Numbers (Bottom of Page)"/>
-        <w:docPartUnique/>
-      </w:docPartObj>
-    </w:sdtPr>
-    <w:sdtEndPr/>
-    <w:sdtContent>
-      <w:p>
-        <w:pPr>
-          <w:pStyle w:val="Footer"/>
-          <w:jc w:val="center"/>
-        </w:pPr>
-        <w:r>
-          <w:fldChar w:fldCharType="begin"/>
-        </w:r>
-        <w:r>
-          <w:instrText>PAGE</w:instrText>
-        </w:r>
-        <w:r>
-          <w:fldChar w:fldCharType="separate"/>
-        </w:r>
-        <w:r>
-          <w:rPr>
-            <w:noProof/>
-          </w:rPr>
-          <w:t>1</w:t>
-        </w:r>
-        <w:r>
-          <w:fldChar w:fldCharType="end"/>
-        </w:r>
-      </w:p>
-    </w:sdtContent>
-  </w:sdt>
+  <w:p>
+    <w:pPr>
+      <w:pStyle w:val="Footer"/>
+      <w:tabs>
+        <w:tab w:val="clear" w:pos="4680"/>
+        <w:tab w:val="clear" w:pos="9360"/>
+        <w:tab w:val="left" w:pos="1395"/>
+      </w:tabs>
+    </w:pPr>
+  </w:p>
   <w:p>
     <w:pPr>
       <w:pStyle w:val="Footer"/>

</xml_diff>